<commit_message>
MainPage & design toegevoegd
</commit_message>
<xml_diff>
--- a/Documentatie/Fase 3/Database_Onderzoek.docx
+++ b/Documentatie/Fase 3/Database_Onderzoek.docx
@@ -3728,18 +3728,8 @@
                                     <w:sz w:val="26"/>
                                     <w:szCs w:val="26"/>
                                   </w:rPr>
-                                  <w:t xml:space="preserve">Steven </w:t>
+                                  <w:t>Steven Logghe</w:t>
                                 </w:r>
-                                <w:proofErr w:type="spellStart"/>
-                                <w:r>
-                                  <w:rPr>
-                                    <w:color w:val="5B9BD5" w:themeColor="accent1"/>
-                                    <w:sz w:val="26"/>
-                                    <w:szCs w:val="26"/>
-                                  </w:rPr>
-                                  <w:t>Logghe</w:t>
-                                </w:r>
-                                <w:proofErr w:type="spellEnd"/>
                               </w:p>
                             </w:txbxContent>
                           </wps:txbx>
@@ -4159,7 +4149,7 @@
           <w:r>
             <w:fldChar w:fldCharType="separate"/>
           </w:r>
-          <w:hyperlink w:anchor="_Toc475614883" w:history="1">
+          <w:hyperlink w:anchor="_Toc476554212" w:history="1">
             <w:r>
               <w:rPr>
                 <w:rStyle w:val="Hyperlink"/>
@@ -4186,7 +4176,7 @@
                 <w:noProof/>
                 <w:webHidden/>
               </w:rPr>
-              <w:instrText xml:space="preserve"> PAGEREF _Toc475614883 \h </w:instrText>
+              <w:instrText xml:space="preserve"> PAGEREF _Toc476554212 \h </w:instrText>
             </w:r>
             <w:r>
               <w:rPr>
@@ -4229,7 +4219,7 @@
               <w:lang w:eastAsia="nl-NL"/>
             </w:rPr>
           </w:pPr>
-          <w:hyperlink w:anchor="_Toc475614884" w:history="1">
+          <w:hyperlink w:anchor="_Toc476554213" w:history="1">
             <w:r>
               <w:rPr>
                 <w:rStyle w:val="Hyperlink"/>
@@ -4256,7 +4246,7 @@
                 <w:noProof/>
                 <w:webHidden/>
               </w:rPr>
-              <w:instrText xml:space="preserve"> PAGEREF _Toc475614884 \h </w:instrText>
+              <w:instrText xml:space="preserve"> PAGEREF _Toc476554213 \h </w:instrText>
             </w:r>
             <w:r>
               <w:rPr>
@@ -4299,7 +4289,7 @@
               <w:lang w:eastAsia="nl-NL"/>
             </w:rPr>
           </w:pPr>
-          <w:hyperlink w:anchor="_Toc475614885" w:history="1">
+          <w:hyperlink w:anchor="_Toc476554214" w:history="1">
             <w:r>
               <w:rPr>
                 <w:rStyle w:val="Hyperlink"/>
@@ -4326,7 +4316,7 @@
                 <w:noProof/>
                 <w:webHidden/>
               </w:rPr>
-              <w:instrText xml:space="preserve"> PAGEREF _Toc475614885 \h </w:instrText>
+              <w:instrText xml:space="preserve"> PAGEREF _Toc476554214 \h </w:instrText>
             </w:r>
             <w:r>
               <w:rPr>
@@ -4369,7 +4359,7 @@
               <w:lang w:eastAsia="nl-NL"/>
             </w:rPr>
           </w:pPr>
-          <w:hyperlink w:anchor="_Toc475614886" w:history="1">
+          <w:hyperlink w:anchor="_Toc476554215" w:history="1">
             <w:r>
               <w:rPr>
                 <w:rStyle w:val="Hyperlink"/>
@@ -4396,7 +4386,7 @@
                 <w:noProof/>
                 <w:webHidden/>
               </w:rPr>
-              <w:instrText xml:space="preserve"> PAGEREF _Toc475614886 \h </w:instrText>
+              <w:instrText xml:space="preserve"> PAGEREF _Toc476554215 \h </w:instrText>
             </w:r>
             <w:r>
               <w:rPr>
@@ -4439,7 +4429,7 @@
               <w:lang w:eastAsia="nl-NL"/>
             </w:rPr>
           </w:pPr>
-          <w:hyperlink w:anchor="_Toc475614887" w:history="1">
+          <w:hyperlink w:anchor="_Toc476554216" w:history="1">
             <w:r>
               <w:rPr>
                 <w:rStyle w:val="Hyperlink"/>
@@ -4466,7 +4456,7 @@
                 <w:noProof/>
                 <w:webHidden/>
               </w:rPr>
-              <w:instrText xml:space="preserve"> PAGEREF _Toc475614887 \h </w:instrText>
+              <w:instrText xml:space="preserve"> PAGEREF _Toc476554216 \h </w:instrText>
             </w:r>
             <w:r>
               <w:rPr>
@@ -4509,7 +4499,7 @@
               <w:lang w:eastAsia="nl-NL"/>
             </w:rPr>
           </w:pPr>
-          <w:hyperlink w:anchor="_Toc475614888" w:history="1">
+          <w:hyperlink w:anchor="_Toc476554217" w:history="1">
             <w:r>
               <w:rPr>
                 <w:rStyle w:val="Hyperlink"/>
@@ -4536,7 +4526,7 @@
                 <w:noProof/>
                 <w:webHidden/>
               </w:rPr>
-              <w:instrText xml:space="preserve"> PAGEREF _Toc475614888 \h </w:instrText>
+              <w:instrText xml:space="preserve"> PAGEREF _Toc476554217 \h </w:instrText>
             </w:r>
             <w:r>
               <w:rPr>
@@ -4579,7 +4569,7 @@
               <w:lang w:eastAsia="nl-NL"/>
             </w:rPr>
           </w:pPr>
-          <w:hyperlink w:anchor="_Toc475614889" w:history="1">
+          <w:hyperlink w:anchor="_Toc476554218" w:history="1">
             <w:r>
               <w:rPr>
                 <w:rStyle w:val="Hyperlink"/>
@@ -4606,7 +4596,7 @@
                 <w:noProof/>
                 <w:webHidden/>
               </w:rPr>
-              <w:instrText xml:space="preserve"> PAGEREF _Toc475614889 \h </w:instrText>
+              <w:instrText xml:space="preserve"> PAGEREF _Toc476554218 \h </w:instrText>
             </w:r>
             <w:r>
               <w:rPr>
@@ -4649,7 +4639,7 @@
               <w:lang w:eastAsia="nl-NL"/>
             </w:rPr>
           </w:pPr>
-          <w:hyperlink w:anchor="_Toc475614890" w:history="1">
+          <w:hyperlink w:anchor="_Toc476554219" w:history="1">
             <w:r>
               <w:rPr>
                 <w:rStyle w:val="Hyperlink"/>
@@ -4676,7 +4666,7 @@
                 <w:noProof/>
                 <w:webHidden/>
               </w:rPr>
-              <w:instrText xml:space="preserve"> PAGEREF _Toc475614890 \h </w:instrText>
+              <w:instrText xml:space="preserve"> PAGEREF _Toc476554219 \h </w:instrText>
             </w:r>
             <w:r>
               <w:rPr>
@@ -4719,7 +4709,7 @@
               <w:lang w:eastAsia="nl-NL"/>
             </w:rPr>
           </w:pPr>
-          <w:hyperlink w:anchor="_Toc475614891" w:history="1">
+          <w:hyperlink w:anchor="_Toc476554220" w:history="1">
             <w:r>
               <w:rPr>
                 <w:rStyle w:val="Hyperlink"/>
@@ -4746,7 +4736,7 @@
                 <w:noProof/>
                 <w:webHidden/>
               </w:rPr>
-              <w:instrText xml:space="preserve"> PAGEREF _Toc475614891 \h </w:instrText>
+              <w:instrText xml:space="preserve"> PAGEREF _Toc476554220 \h </w:instrText>
             </w:r>
             <w:r>
               <w:rPr>
@@ -4789,7 +4779,7 @@
               <w:lang w:eastAsia="nl-NL"/>
             </w:rPr>
           </w:pPr>
-          <w:hyperlink w:anchor="_Toc475614892" w:history="1">
+          <w:hyperlink w:anchor="_Toc476554221" w:history="1">
             <w:r>
               <w:rPr>
                 <w:rStyle w:val="Hyperlink"/>
@@ -4816,7 +4806,7 @@
                 <w:noProof/>
                 <w:webHidden/>
               </w:rPr>
-              <w:instrText xml:space="preserve"> PAGEREF _Toc475614892 \h </w:instrText>
+              <w:instrText xml:space="preserve"> PAGEREF _Toc476554221 \h </w:instrText>
             </w:r>
             <w:r>
               <w:rPr>
@@ -4859,7 +4849,7 @@
               <w:lang w:eastAsia="nl-NL"/>
             </w:rPr>
           </w:pPr>
-          <w:hyperlink w:anchor="_Toc475614893" w:history="1">
+          <w:hyperlink w:anchor="_Toc476554222" w:history="1">
             <w:r>
               <w:rPr>
                 <w:rStyle w:val="Hyperlink"/>
@@ -4886,7 +4876,7 @@
                 <w:noProof/>
                 <w:webHidden/>
               </w:rPr>
-              <w:instrText xml:space="preserve"> PAGEREF _Toc475614893 \h </w:instrText>
+              <w:instrText xml:space="preserve"> PAGEREF _Toc476554222 \h </w:instrText>
             </w:r>
             <w:r>
               <w:rPr>
@@ -4929,7 +4919,7 @@
               <w:lang w:eastAsia="nl-NL"/>
             </w:rPr>
           </w:pPr>
-          <w:hyperlink w:anchor="_Toc475614894" w:history="1">
+          <w:hyperlink w:anchor="_Toc476554223" w:history="1">
             <w:r>
               <w:rPr>
                 <w:rStyle w:val="Hyperlink"/>
@@ -4956,7 +4946,7 @@
                 <w:noProof/>
                 <w:webHidden/>
               </w:rPr>
-              <w:instrText xml:space="preserve"> PAGEREF _Toc475614894 \h </w:instrText>
+              <w:instrText xml:space="preserve"> PAGEREF _Toc476554223 \h </w:instrText>
             </w:r>
             <w:r>
               <w:rPr>
@@ -4999,7 +4989,7 @@
               <w:lang w:eastAsia="nl-NL"/>
             </w:rPr>
           </w:pPr>
-          <w:hyperlink w:anchor="_Toc475614895" w:history="1">
+          <w:hyperlink w:anchor="_Toc476554224" w:history="1">
             <w:r>
               <w:rPr>
                 <w:rStyle w:val="Hyperlink"/>
@@ -5026,7 +5016,7 @@
                 <w:noProof/>
                 <w:webHidden/>
               </w:rPr>
-              <w:instrText xml:space="preserve"> PAGEREF _Toc475614895 \h </w:instrText>
+              <w:instrText xml:space="preserve"> PAGEREF _Toc476554224 \h </w:instrText>
             </w:r>
             <w:r>
               <w:rPr>
@@ -5069,7 +5059,7 @@
               <w:lang w:eastAsia="nl-NL"/>
             </w:rPr>
           </w:pPr>
-          <w:hyperlink w:anchor="_Toc475614896" w:history="1">
+          <w:hyperlink w:anchor="_Toc476554225" w:history="1">
             <w:r>
               <w:rPr>
                 <w:rStyle w:val="Hyperlink"/>
@@ -5096,7 +5086,7 @@
                 <w:noProof/>
                 <w:webHidden/>
               </w:rPr>
-              <w:instrText xml:space="preserve"> PAGEREF _Toc475614896 \h </w:instrText>
+              <w:instrText xml:space="preserve"> PAGEREF _Toc476554225 \h </w:instrText>
             </w:r>
             <w:r>
               <w:rPr>
@@ -5139,7 +5129,7 @@
               <w:lang w:eastAsia="nl-NL"/>
             </w:rPr>
           </w:pPr>
-          <w:hyperlink w:anchor="_Toc475614897" w:history="1">
+          <w:hyperlink w:anchor="_Toc476554226" w:history="1">
             <w:r>
               <w:rPr>
                 <w:rStyle w:val="Hyperlink"/>
@@ -5166,7 +5156,7 @@
                 <w:noProof/>
                 <w:webHidden/>
               </w:rPr>
-              <w:instrText xml:space="preserve"> PAGEREF _Toc475614897 \h </w:instrText>
+              <w:instrText xml:space="preserve"> PAGEREF _Toc476554226 \h </w:instrText>
             </w:r>
             <w:r>
               <w:rPr>
@@ -5209,7 +5199,7 @@
               <w:lang w:eastAsia="nl-NL"/>
             </w:rPr>
           </w:pPr>
-          <w:hyperlink w:anchor="_Toc475614898" w:history="1">
+          <w:hyperlink w:anchor="_Toc476554227" w:history="1">
             <w:r>
               <w:rPr>
                 <w:rStyle w:val="Hyperlink"/>
@@ -5236,7 +5226,7 @@
                 <w:noProof/>
                 <w:webHidden/>
               </w:rPr>
-              <w:instrText xml:space="preserve"> PAGEREF _Toc475614898 \h </w:instrText>
+              <w:instrText xml:space="preserve"> PAGEREF _Toc476554227 \h </w:instrText>
             </w:r>
             <w:r>
               <w:rPr>
@@ -5279,7 +5269,7 @@
               <w:lang w:eastAsia="nl-NL"/>
             </w:rPr>
           </w:pPr>
-          <w:hyperlink w:anchor="_Toc475614899" w:history="1">
+          <w:hyperlink w:anchor="_Toc476554228" w:history="1">
             <w:r>
               <w:rPr>
                 <w:rStyle w:val="Hyperlink"/>
@@ -5306,7 +5296,7 @@
                 <w:noProof/>
                 <w:webHidden/>
               </w:rPr>
-              <w:instrText xml:space="preserve"> PAGEREF _Toc475614899 \h </w:instrText>
+              <w:instrText xml:space="preserve"> PAGEREF _Toc476554228 \h </w:instrText>
             </w:r>
             <w:r>
               <w:rPr>
@@ -5349,7 +5339,7 @@
               <w:lang w:eastAsia="nl-NL"/>
             </w:rPr>
           </w:pPr>
-          <w:hyperlink w:anchor="_Toc475614900" w:history="1">
+          <w:hyperlink w:anchor="_Toc476554229" w:history="1">
             <w:r>
               <w:rPr>
                 <w:rStyle w:val="Hyperlink"/>
@@ -5376,7 +5366,7 @@
                 <w:noProof/>
                 <w:webHidden/>
               </w:rPr>
-              <w:instrText xml:space="preserve"> PAGEREF _Toc475614900 \h </w:instrText>
+              <w:instrText xml:space="preserve"> PAGEREF _Toc476554229 \h </w:instrText>
             </w:r>
             <w:r>
               <w:rPr>
@@ -5419,7 +5409,7 @@
               <w:lang w:eastAsia="nl-NL"/>
             </w:rPr>
           </w:pPr>
-          <w:hyperlink w:anchor="_Toc475614901" w:history="1">
+          <w:hyperlink w:anchor="_Toc476554230" w:history="1">
             <w:r>
               <w:rPr>
                 <w:rStyle w:val="Hyperlink"/>
@@ -5446,7 +5436,7 @@
                 <w:noProof/>
                 <w:webHidden/>
               </w:rPr>
-              <w:instrText xml:space="preserve"> PAGEREF _Toc475614901 \h </w:instrText>
+              <w:instrText xml:space="preserve"> PAGEREF _Toc476554230 \h </w:instrText>
             </w:r>
             <w:r>
               <w:rPr>
@@ -5489,7 +5479,7 @@
               <w:lang w:eastAsia="nl-NL"/>
             </w:rPr>
           </w:pPr>
-          <w:hyperlink w:anchor="_Toc475614902" w:history="1">
+          <w:hyperlink w:anchor="_Toc476554231" w:history="1">
             <w:r>
               <w:rPr>
                 <w:rStyle w:val="Hyperlink"/>
@@ -5516,7 +5506,7 @@
                 <w:noProof/>
                 <w:webHidden/>
               </w:rPr>
-              <w:instrText xml:space="preserve"> PAGEREF _Toc475614902 \h </w:instrText>
+              <w:instrText xml:space="preserve"> PAGEREF _Toc476554231 \h </w:instrText>
             </w:r>
             <w:r>
               <w:rPr>
@@ -5559,7 +5549,7 @@
               <w:lang w:eastAsia="nl-NL"/>
             </w:rPr>
           </w:pPr>
-          <w:hyperlink w:anchor="_Toc475614903" w:history="1">
+          <w:hyperlink w:anchor="_Toc476554232" w:history="1">
             <w:r>
               <w:rPr>
                 <w:rStyle w:val="Hyperlink"/>
@@ -5586,7 +5576,7 @@
                 <w:noProof/>
                 <w:webHidden/>
               </w:rPr>
-              <w:instrText xml:space="preserve"> PAGEREF _Toc475614903 \h </w:instrText>
+              <w:instrText xml:space="preserve"> PAGEREF _Toc476554232 \h </w:instrText>
             </w:r>
             <w:r>
               <w:rPr>
@@ -5629,7 +5619,7 @@
               <w:lang w:eastAsia="nl-NL"/>
             </w:rPr>
           </w:pPr>
-          <w:hyperlink w:anchor="_Toc475614904" w:history="1">
+          <w:hyperlink w:anchor="_Toc476554233" w:history="1">
             <w:r>
               <w:rPr>
                 <w:rStyle w:val="Hyperlink"/>
@@ -5656,7 +5646,7 @@
                 <w:noProof/>
                 <w:webHidden/>
               </w:rPr>
-              <w:instrText xml:space="preserve"> PAGEREF _Toc475614904 \h </w:instrText>
+              <w:instrText xml:space="preserve"> PAGEREF _Toc476554233 \h </w:instrText>
             </w:r>
             <w:r>
               <w:rPr>
@@ -5699,7 +5689,7 @@
               <w:lang w:eastAsia="nl-NL"/>
             </w:rPr>
           </w:pPr>
-          <w:hyperlink w:anchor="_Toc475614905" w:history="1">
+          <w:hyperlink w:anchor="_Toc476554234" w:history="1">
             <w:r>
               <w:rPr>
                 <w:rStyle w:val="Hyperlink"/>
@@ -5726,7 +5716,217 @@
                 <w:noProof/>
                 <w:webHidden/>
               </w:rPr>
-              <w:instrText xml:space="preserve"> PAGEREF _Toc475614905 \h </w:instrText>
+              <w:instrText xml:space="preserve"> PAGEREF _Toc476554234 \h </w:instrText>
+            </w:r>
+            <w:r>
+              <w:rPr>
+                <w:noProof/>
+                <w:webHidden/>
+              </w:rPr>
+            </w:r>
+            <w:r>
+              <w:rPr>
+                <w:noProof/>
+                <w:webHidden/>
+              </w:rPr>
+              <w:fldChar w:fldCharType="separate"/>
+            </w:r>
+            <w:r>
+              <w:rPr>
+                <w:noProof/>
+                <w:webHidden/>
+              </w:rPr>
+              <w:t>6</w:t>
+            </w:r>
+            <w:r>
+              <w:rPr>
+                <w:noProof/>
+                <w:webHidden/>
+              </w:rPr>
+              <w:fldChar w:fldCharType="end"/>
+            </w:r>
+          </w:hyperlink>
+        </w:p>
+        <w:p>
+          <w:pPr>
+            <w:pStyle w:val="TOC2"/>
+            <w:tabs>
+              <w:tab w:val="right" w:leader="dot" w:pos="9062"/>
+            </w:tabs>
+            <w:rPr>
+              <w:rFonts w:eastAsiaTheme="minorEastAsia"/>
+              <w:noProof/>
+              <w:lang w:eastAsia="nl-NL"/>
+            </w:rPr>
+          </w:pPr>
+          <w:hyperlink w:anchor="_Toc476554235" w:history="1">
+            <w:r>
+              <w:rPr>
+                <w:rStyle w:val="Hyperlink"/>
+                <w:noProof/>
+              </w:rPr>
+              <w:t>SQLite</w:t>
+            </w:r>
+            <w:r>
+              <w:rPr>
+                <w:noProof/>
+                <w:webHidden/>
+              </w:rPr>
+              <w:tab/>
+            </w:r>
+            <w:r>
+              <w:rPr>
+                <w:noProof/>
+                <w:webHidden/>
+              </w:rPr>
+              <w:fldChar w:fldCharType="begin"/>
+            </w:r>
+            <w:r>
+              <w:rPr>
+                <w:noProof/>
+                <w:webHidden/>
+              </w:rPr>
+              <w:instrText xml:space="preserve"> PAGEREF _Toc476554235 \h </w:instrText>
+            </w:r>
+            <w:r>
+              <w:rPr>
+                <w:noProof/>
+                <w:webHidden/>
+              </w:rPr>
+            </w:r>
+            <w:r>
+              <w:rPr>
+                <w:noProof/>
+                <w:webHidden/>
+              </w:rPr>
+              <w:fldChar w:fldCharType="separate"/>
+            </w:r>
+            <w:r>
+              <w:rPr>
+                <w:noProof/>
+                <w:webHidden/>
+              </w:rPr>
+              <w:t>6</w:t>
+            </w:r>
+            <w:r>
+              <w:rPr>
+                <w:noProof/>
+                <w:webHidden/>
+              </w:rPr>
+              <w:fldChar w:fldCharType="end"/>
+            </w:r>
+          </w:hyperlink>
+        </w:p>
+        <w:p>
+          <w:pPr>
+            <w:pStyle w:val="TOC3"/>
+            <w:tabs>
+              <w:tab w:val="right" w:leader="dot" w:pos="9062"/>
+            </w:tabs>
+            <w:rPr>
+              <w:rFonts w:eastAsiaTheme="minorEastAsia"/>
+              <w:noProof/>
+              <w:lang w:eastAsia="nl-NL"/>
+            </w:rPr>
+          </w:pPr>
+          <w:hyperlink w:anchor="_Toc476554236" w:history="1">
+            <w:r>
+              <w:rPr>
+                <w:rStyle w:val="Hyperlink"/>
+                <w:noProof/>
+              </w:rPr>
+              <w:t>Voordelen</w:t>
+            </w:r>
+            <w:r>
+              <w:rPr>
+                <w:noProof/>
+                <w:webHidden/>
+              </w:rPr>
+              <w:tab/>
+            </w:r>
+            <w:r>
+              <w:rPr>
+                <w:noProof/>
+                <w:webHidden/>
+              </w:rPr>
+              <w:fldChar w:fldCharType="begin"/>
+            </w:r>
+            <w:r>
+              <w:rPr>
+                <w:noProof/>
+                <w:webHidden/>
+              </w:rPr>
+              <w:instrText xml:space="preserve"> PAGEREF _Toc476554236 \h </w:instrText>
+            </w:r>
+            <w:r>
+              <w:rPr>
+                <w:noProof/>
+                <w:webHidden/>
+              </w:rPr>
+            </w:r>
+            <w:r>
+              <w:rPr>
+                <w:noProof/>
+                <w:webHidden/>
+              </w:rPr>
+              <w:fldChar w:fldCharType="separate"/>
+            </w:r>
+            <w:r>
+              <w:rPr>
+                <w:noProof/>
+                <w:webHidden/>
+              </w:rPr>
+              <w:t>6</w:t>
+            </w:r>
+            <w:r>
+              <w:rPr>
+                <w:noProof/>
+                <w:webHidden/>
+              </w:rPr>
+              <w:fldChar w:fldCharType="end"/>
+            </w:r>
+          </w:hyperlink>
+        </w:p>
+        <w:p>
+          <w:pPr>
+            <w:pStyle w:val="TOC3"/>
+            <w:tabs>
+              <w:tab w:val="right" w:leader="dot" w:pos="9062"/>
+            </w:tabs>
+            <w:rPr>
+              <w:rFonts w:eastAsiaTheme="minorEastAsia"/>
+              <w:noProof/>
+              <w:lang w:eastAsia="nl-NL"/>
+            </w:rPr>
+          </w:pPr>
+          <w:hyperlink w:anchor="_Toc476554237" w:history="1">
+            <w:r>
+              <w:rPr>
+                <w:rStyle w:val="Hyperlink"/>
+                <w:noProof/>
+              </w:rPr>
+              <w:t>Nadelen</w:t>
+            </w:r>
+            <w:r>
+              <w:rPr>
+                <w:noProof/>
+                <w:webHidden/>
+              </w:rPr>
+              <w:tab/>
+            </w:r>
+            <w:r>
+              <w:rPr>
+                <w:noProof/>
+                <w:webHidden/>
+              </w:rPr>
+              <w:fldChar w:fldCharType="begin"/>
+            </w:r>
+            <w:r>
+              <w:rPr>
+                <w:noProof/>
+                <w:webHidden/>
+              </w:rPr>
+              <w:instrText xml:space="preserve"> PAGEREF _Toc476554237 \h </w:instrText>
             </w:r>
             <w:r>
               <w:rPr>
@@ -5769,7 +5969,7 @@
               <w:lang w:eastAsia="nl-NL"/>
             </w:rPr>
           </w:pPr>
-          <w:hyperlink w:anchor="_Toc475614906" w:history="1">
+          <w:hyperlink w:anchor="_Toc476554238" w:history="1">
             <w:r>
               <w:rPr>
                 <w:rStyle w:val="Hyperlink"/>
@@ -5796,7 +5996,7 @@
                 <w:noProof/>
                 <w:webHidden/>
               </w:rPr>
-              <w:instrText xml:space="preserve"> PAGEREF _Toc475614906 \h </w:instrText>
+              <w:instrText xml:space="preserve"> PAGEREF _Toc476554238 \h </w:instrText>
             </w:r>
             <w:r>
               <w:rPr>
@@ -5839,7 +6039,7 @@
               <w:lang w:eastAsia="nl-NL"/>
             </w:rPr>
           </w:pPr>
-          <w:hyperlink w:anchor="_Toc475614907" w:history="1">
+          <w:hyperlink w:anchor="_Toc476554239" w:history="1">
             <w:r>
               <w:rPr>
                 <w:rStyle w:val="Hyperlink"/>
@@ -5866,7 +6066,7 @@
                 <w:noProof/>
                 <w:webHidden/>
               </w:rPr>
-              <w:instrText xml:space="preserve"> PAGEREF _Toc475614907 \h </w:instrText>
+              <w:instrText xml:space="preserve"> PAGEREF _Toc476554239 \h </w:instrText>
             </w:r>
             <w:r>
               <w:rPr>
@@ -5909,7 +6109,7 @@
               <w:lang w:eastAsia="nl-NL"/>
             </w:rPr>
           </w:pPr>
-          <w:hyperlink w:anchor="_Toc475614908" w:history="1">
+          <w:hyperlink w:anchor="_Toc476554240" w:history="1">
             <w:r>
               <w:rPr>
                 <w:rStyle w:val="Hyperlink"/>
@@ -5936,7 +6136,7 @@
                 <w:noProof/>
                 <w:webHidden/>
               </w:rPr>
-              <w:instrText xml:space="preserve"> PAGEREF _Toc475614908 \h </w:instrText>
+              <w:instrText xml:space="preserve"> PAGEREF _Toc476554240 \h </w:instrText>
             </w:r>
             <w:r>
               <w:rPr>
@@ -5979,7 +6179,7 @@
               <w:lang w:eastAsia="nl-NL"/>
             </w:rPr>
           </w:pPr>
-          <w:hyperlink w:anchor="_Toc475614909" w:history="1">
+          <w:hyperlink w:anchor="_Toc476554241" w:history="1">
             <w:r>
               <w:rPr>
                 <w:rStyle w:val="Hyperlink"/>
@@ -6006,7 +6206,7 @@
                 <w:noProof/>
                 <w:webHidden/>
               </w:rPr>
-              <w:instrText xml:space="preserve"> PAGEREF _Toc475614909 \h </w:instrText>
+              <w:instrText xml:space="preserve"> PAGEREF _Toc476554241 \h </w:instrText>
             </w:r>
             <w:r>
               <w:rPr>
@@ -6049,7 +6249,7 @@
               <w:lang w:eastAsia="nl-NL"/>
             </w:rPr>
           </w:pPr>
-          <w:hyperlink w:anchor="_Toc475614910" w:history="1">
+          <w:hyperlink w:anchor="_Toc476554242" w:history="1">
             <w:r>
               <w:rPr>
                 <w:rStyle w:val="Hyperlink"/>
@@ -6076,7 +6276,7 @@
                 <w:noProof/>
                 <w:webHidden/>
               </w:rPr>
-              <w:instrText xml:space="preserve"> PAGEREF _Toc475614910 \h </w:instrText>
+              <w:instrText xml:space="preserve"> PAGEREF _Toc476554242 \h </w:instrText>
             </w:r>
             <w:r>
               <w:rPr>
@@ -6119,7 +6319,7 @@
               <w:lang w:eastAsia="nl-NL"/>
             </w:rPr>
           </w:pPr>
-          <w:hyperlink w:anchor="_Toc475614911" w:history="1">
+          <w:hyperlink w:anchor="_Toc476554243" w:history="1">
             <w:r>
               <w:rPr>
                 <w:rStyle w:val="Hyperlink"/>
@@ -6146,7 +6346,7 @@
                 <w:noProof/>
                 <w:webHidden/>
               </w:rPr>
-              <w:instrText xml:space="preserve"> PAGEREF _Toc475614911 \h </w:instrText>
+              <w:instrText xml:space="preserve"> PAGEREF _Toc476554243 \h </w:instrText>
             </w:r>
             <w:r>
               <w:rPr>
@@ -6189,7 +6389,7 @@
               <w:lang w:eastAsia="nl-NL"/>
             </w:rPr>
           </w:pPr>
-          <w:hyperlink w:anchor="_Toc475614912" w:history="1">
+          <w:hyperlink w:anchor="_Toc476554244" w:history="1">
             <w:r>
               <w:rPr>
                 <w:rStyle w:val="Hyperlink"/>
@@ -6216,7 +6416,7 @@
                 <w:noProof/>
                 <w:webHidden/>
               </w:rPr>
-              <w:instrText xml:space="preserve"> PAGEREF _Toc475614912 \h </w:instrText>
+              <w:instrText xml:space="preserve"> PAGEREF _Toc476554244 \h </w:instrText>
             </w:r>
             <w:r>
               <w:rPr>
@@ -6259,7 +6459,7 @@
               <w:lang w:eastAsia="nl-NL"/>
             </w:rPr>
           </w:pPr>
-          <w:hyperlink w:anchor="_Toc475614913" w:history="1">
+          <w:hyperlink w:anchor="_Toc476554245" w:history="1">
             <w:r>
               <w:rPr>
                 <w:rStyle w:val="Hyperlink"/>
@@ -6286,7 +6486,7 @@
                 <w:noProof/>
                 <w:webHidden/>
               </w:rPr>
-              <w:instrText xml:space="preserve"> PAGEREF _Toc475614913 \h </w:instrText>
+              <w:instrText xml:space="preserve"> PAGEREF _Toc476554245 \h </w:instrText>
             </w:r>
             <w:r>
               <w:rPr>
@@ -6329,7 +6529,7 @@
               <w:lang w:eastAsia="nl-NL"/>
             </w:rPr>
           </w:pPr>
-          <w:hyperlink w:anchor="_Toc475614914" w:history="1">
+          <w:hyperlink w:anchor="_Toc476554246" w:history="1">
             <w:r>
               <w:rPr>
                 <w:rStyle w:val="Hyperlink"/>
@@ -6356,7 +6556,7 @@
                 <w:noProof/>
                 <w:webHidden/>
               </w:rPr>
-              <w:instrText xml:space="preserve"> PAGEREF _Toc475614914 \h </w:instrText>
+              <w:instrText xml:space="preserve"> PAGEREF _Toc476554246 \h </w:instrText>
             </w:r>
             <w:r>
               <w:rPr>
@@ -6399,7 +6599,7 @@
               <w:lang w:eastAsia="nl-NL"/>
             </w:rPr>
           </w:pPr>
-          <w:hyperlink w:anchor="_Toc475614915" w:history="1">
+          <w:hyperlink w:anchor="_Toc476554247" w:history="1">
             <w:r>
               <w:rPr>
                 <w:rStyle w:val="Hyperlink"/>
@@ -6426,7 +6626,7 @@
                 <w:noProof/>
                 <w:webHidden/>
               </w:rPr>
-              <w:instrText xml:space="preserve"> PAGEREF _Toc475614915 \h </w:instrText>
+              <w:instrText xml:space="preserve"> PAGEREF _Toc476554247 \h </w:instrText>
             </w:r>
             <w:r>
               <w:rPr>
@@ -6470,75 +6670,70 @@
     </w:sdt>
     <w:p>
       <w:r>
-        <w:lastRenderedPageBreak/>
         <w:br w:type="page"/>
       </w:r>
-      <w:bookmarkStart w:id="0" w:name="_GoBack"/>
-      <w:bookmarkEnd w:id="0"/>
     </w:p>
     <w:p>
       <w:pPr>
         <w:pStyle w:val="Heading1"/>
       </w:pPr>
-      <w:bookmarkStart w:id="1" w:name="_Toc463377617"/>
-      <w:bookmarkStart w:id="2" w:name="_Toc475614883"/>
+      <w:bookmarkStart w:id="0" w:name="_Toc463377617"/>
+      <w:bookmarkStart w:id="1" w:name="_Toc476554212"/>
       <w:r>
         <w:lastRenderedPageBreak/>
         <w:t>Inleiding</w:t>
       </w:r>
+      <w:bookmarkEnd w:id="0"/>
       <w:bookmarkEnd w:id="1"/>
+    </w:p>
+    <w:p>
+      <w:pPr>
+        <w:pStyle w:val="NoSpacing"/>
+      </w:pPr>
+      <w:r>
+        <w:t>In dit document worden er verschillende databases onderzocht en vergeleken van bronnen. Hierbij worden de voor- en nadelen voor elke database besproken. Uiteindelijk wordt er geconcludeerd welke database de beste keuze zal zijn.</w:t>
+      </w:r>
+    </w:p>
+    <w:p>
+      <w:pPr>
+        <w:pStyle w:val="NoSpacing"/>
+      </w:pPr>
+    </w:p>
+    <w:p>
+      <w:pPr>
+        <w:pStyle w:val="Heading1"/>
+      </w:pPr>
+      <w:bookmarkStart w:id="2" w:name="_Toc463377618"/>
+      <w:bookmarkStart w:id="3" w:name="_Toc476554213"/>
+      <w:r>
+        <w:t>Databases</w:t>
+      </w:r>
       <w:bookmarkEnd w:id="2"/>
-    </w:p>
-    <w:p>
-      <w:pPr>
-        <w:pStyle w:val="NoSpacing"/>
-      </w:pPr>
-      <w:r>
-        <w:t>In dit document worden er verschillende databases onderzocht en vergeleken van bronnen. Hierbij worden de voor- en nadelen voor elke database besproken. Uiteindelijk wordt er geconcludeerd welke database de beste keuze zal zijn.</w:t>
-      </w:r>
-    </w:p>
-    <w:p>
-      <w:pPr>
-        <w:pStyle w:val="NoSpacing"/>
-      </w:pPr>
-    </w:p>
-    <w:p>
-      <w:pPr>
-        <w:pStyle w:val="Heading1"/>
-      </w:pPr>
-      <w:bookmarkStart w:id="3" w:name="_Toc463377618"/>
-      <w:bookmarkStart w:id="4" w:name="_Toc475614884"/>
-      <w:r>
-        <w:t>Databases</w:t>
-      </w:r>
       <w:bookmarkEnd w:id="3"/>
+    </w:p>
+    <w:p>
+      <w:pPr>
+        <w:pStyle w:val="Heading2"/>
+      </w:pPr>
+      <w:bookmarkStart w:id="4" w:name="_Toc463377619"/>
+      <w:bookmarkStart w:id="5" w:name="_Toc476554214"/>
+      <w:r>
+        <w:t>MariaDB</w:t>
+      </w:r>
       <w:bookmarkEnd w:id="4"/>
-    </w:p>
-    <w:p>
-      <w:pPr>
-        <w:pStyle w:val="Heading2"/>
-      </w:pPr>
-      <w:bookmarkStart w:id="5" w:name="_Toc463377619"/>
-      <w:bookmarkStart w:id="6" w:name="_Toc475614885"/>
-      <w:proofErr w:type="spellStart"/>
-      <w:r>
-        <w:t>MariaDB</w:t>
-      </w:r>
       <w:bookmarkEnd w:id="5"/>
+    </w:p>
+    <w:p>
+      <w:pPr>
+        <w:pStyle w:val="Heading3"/>
+      </w:pPr>
+      <w:bookmarkStart w:id="6" w:name="_Toc463377620"/>
+      <w:bookmarkStart w:id="7" w:name="_Toc476554215"/>
+      <w:r>
+        <w:t>Voordelen</w:t>
+      </w:r>
       <w:bookmarkEnd w:id="6"/>
-      <w:proofErr w:type="spellEnd"/>
-    </w:p>
-    <w:p>
-      <w:pPr>
-        <w:pStyle w:val="Heading3"/>
-      </w:pPr>
-      <w:bookmarkStart w:id="7" w:name="_Toc463377620"/>
-      <w:bookmarkStart w:id="8" w:name="_Toc475614886"/>
-      <w:r>
-        <w:t>Voordelen</w:t>
-      </w:r>
       <w:bookmarkEnd w:id="7"/>
-      <w:bookmarkEnd w:id="8"/>
     </w:p>
     <w:p>
       <w:pPr>
@@ -6561,23 +6756,7 @@
         </w:numPr>
       </w:pPr>
       <w:r>
-        <w:t xml:space="preserve">Het is backward </w:t>
-      </w:r>
-      <w:proofErr w:type="spellStart"/>
-      <w:r>
-        <w:t>compatibility</w:t>
-      </w:r>
-      <w:proofErr w:type="spellEnd"/>
-      <w:r>
-        <w:t xml:space="preserve"> met </w:t>
-      </w:r>
-      <w:proofErr w:type="spellStart"/>
-      <w:r>
-        <w:t>MySQL</w:t>
-      </w:r>
-      <w:proofErr w:type="spellEnd"/>
-      <w:r>
-        <w:t>.</w:t>
+        <w:t>Het is backward compatibility met MySQL.</w:t>
       </w:r>
     </w:p>
     <w:p>
@@ -6589,23 +6768,7 @@
         </w:numPr>
       </w:pPr>
       <w:r>
-        <w:t xml:space="preserve">Het is gemaakt door ontwikkelaars van </w:t>
-      </w:r>
-      <w:proofErr w:type="spellStart"/>
-      <w:r>
-        <w:t>MySQL</w:t>
-      </w:r>
-      <w:proofErr w:type="spellEnd"/>
-      <w:r>
-        <w:t xml:space="preserve"> en geeft je de mogelijkheid on bijdrage te doen voor de verdere ontwikkeling van </w:t>
-      </w:r>
-      <w:proofErr w:type="spellStart"/>
-      <w:r>
-        <w:t>MariaDB</w:t>
-      </w:r>
-      <w:proofErr w:type="spellEnd"/>
-      <w:r>
-        <w:t>.</w:t>
+        <w:t>Het is gemaakt door ontwikkelaars van MySQL en geeft je de mogelijkheid on bijdrage te doen voor de verdere ontwikkeling van MariaDB.</w:t>
       </w:r>
     </w:p>
     <w:p>
@@ -6629,15 +6792,7 @@
         </w:numPr>
       </w:pPr>
       <w:r>
-        <w:t xml:space="preserve">Verbeterde drop-in vervanger voor </w:t>
-      </w:r>
-      <w:proofErr w:type="spellStart"/>
-      <w:r>
-        <w:t>MySQL</w:t>
-      </w:r>
-      <w:proofErr w:type="spellEnd"/>
-      <w:r>
-        <w:t>.</w:t>
+        <w:t>Verbeterde drop-in vervanger voor MySQL.</w:t>
       </w:r>
     </w:p>
     <w:p>
@@ -6672,13 +6827,8 @@
           <w:numId w:val="1"/>
         </w:numPr>
       </w:pPr>
-      <w:proofErr w:type="spellStart"/>
-      <w:r>
-        <w:t>MariaDB</w:t>
-      </w:r>
-      <w:proofErr w:type="spellEnd"/>
-      <w:r>
-        <w:t xml:space="preserve"> is een relationele database systeem.</w:t>
+      <w:r>
+        <w:t>MariaDB is een relationele database systeem.</w:t>
       </w:r>
     </w:p>
     <w:p>
@@ -6702,15 +6852,7 @@
         </w:numPr>
       </w:pPr>
       <w:r>
-        <w:t xml:space="preserve">De laatste versies van </w:t>
-      </w:r>
-      <w:proofErr w:type="spellStart"/>
-      <w:r>
-        <w:t>MariaDB</w:t>
-      </w:r>
-      <w:proofErr w:type="spellEnd"/>
-      <w:r>
-        <w:t xml:space="preserve"> bevatten GIS en JSON functies.</w:t>
+        <w:t>De laatste versies van MariaDB bevatten GIS en JSON functies.</w:t>
       </w:r>
     </w:p>
     <w:p>
@@ -6721,13 +6863,8 @@
           <w:numId w:val="1"/>
         </w:numPr>
       </w:pPr>
-      <w:proofErr w:type="spellStart"/>
-      <w:r>
-        <w:t>MariaDB</w:t>
-      </w:r>
-      <w:proofErr w:type="spellEnd"/>
-      <w:r>
-        <w:t xml:space="preserve"> kan onbevoegde toegaan voorkomen</w:t>
+      <w:r>
+        <w:t>MariaDB kan onbevoegde toegaan voorkomen</w:t>
       </w:r>
     </w:p>
     <w:p>
@@ -6738,13 +6875,8 @@
           <w:numId w:val="1"/>
         </w:numPr>
       </w:pPr>
-      <w:proofErr w:type="spellStart"/>
-      <w:r>
-        <w:t>MariaDB</w:t>
-      </w:r>
-      <w:proofErr w:type="spellEnd"/>
-      <w:r>
-        <w:t xml:space="preserve"> blokkeert SQL aanvallen.</w:t>
+      <w:r>
+        <w:t>MariaDB blokkeert SQL aanvallen.</w:t>
       </w:r>
     </w:p>
     <w:p>
@@ -6755,13 +6887,8 @@
           <w:numId w:val="1"/>
         </w:numPr>
       </w:pPr>
-      <w:proofErr w:type="spellStart"/>
-      <w:r>
-        <w:t>MariaDB</w:t>
-      </w:r>
-      <w:proofErr w:type="spellEnd"/>
-      <w:r>
-        <w:t xml:space="preserve"> stopt DDoS aanvallen.</w:t>
+      <w:r>
+        <w:t>MariaDB stopt DDoS aanvallen.</w:t>
       </w:r>
     </w:p>
     <w:p>
@@ -6773,23 +6900,7 @@
         </w:numPr>
       </w:pPr>
       <w:r>
-        <w:t xml:space="preserve">Kan goed overweg met de </w:t>
-      </w:r>
-      <w:proofErr w:type="spellStart"/>
-      <w:r>
-        <w:t>InnoDB</w:t>
-      </w:r>
-      <w:proofErr w:type="spellEnd"/>
-      <w:r>
-        <w:t xml:space="preserve"> en </w:t>
-      </w:r>
-      <w:proofErr w:type="spellStart"/>
-      <w:r>
-        <w:t>XtraDB</w:t>
-      </w:r>
-      <w:proofErr w:type="spellEnd"/>
-      <w:r>
-        <w:t xml:space="preserve"> database engines.</w:t>
+        <w:t>Kan goed overweg met de InnoDB en XtraDB database engines.</w:t>
       </w:r>
     </w:p>
     <w:p>
@@ -6801,23 +6912,7 @@
         </w:numPr>
       </w:pPr>
       <w:r>
-        <w:t xml:space="preserve">Encryptie voor </w:t>
-      </w:r>
-      <w:proofErr w:type="spellStart"/>
-      <w:r>
-        <w:t>InnoDB</w:t>
-      </w:r>
-      <w:proofErr w:type="spellEnd"/>
-      <w:r>
-        <w:t xml:space="preserve"> en </w:t>
-      </w:r>
-      <w:proofErr w:type="spellStart"/>
-      <w:r>
-        <w:t>XtraDB</w:t>
-      </w:r>
-      <w:proofErr w:type="spellEnd"/>
-      <w:r>
-        <w:t xml:space="preserve"> data tabellen.</w:t>
+        <w:t>Encryptie voor InnoDB en XtraDB data tabellen.</w:t>
       </w:r>
     </w:p>
     <w:p>
@@ -6841,23 +6936,7 @@
         </w:numPr>
       </w:pPr>
       <w:r>
-        <w:t xml:space="preserve">Mogelijkheid om </w:t>
-      </w:r>
-      <w:proofErr w:type="spellStart"/>
-      <w:r>
-        <w:t>table</w:t>
-      </w:r>
-      <w:proofErr w:type="spellEnd"/>
-      <w:r>
-        <w:t xml:space="preserve"> </w:t>
-      </w:r>
-      <w:proofErr w:type="spellStart"/>
-      <w:r>
-        <w:t>locks</w:t>
-      </w:r>
-      <w:proofErr w:type="spellEnd"/>
-      <w:r>
-        <w:t xml:space="preserve"> in te stellen voor toegang naar tabellen.</w:t>
+        <w:t>Mogelijkheid om table locks in te stellen voor toegang naar tabellen.</w:t>
       </w:r>
     </w:p>
     <w:p>
@@ -6868,69 +6947,8 @@
           <w:numId w:val="1"/>
         </w:numPr>
       </w:pPr>
-      <w:proofErr w:type="spellStart"/>
-      <w:r>
-        <w:t>MariaDB</w:t>
-      </w:r>
-      <w:proofErr w:type="spellEnd"/>
-      <w:r>
-        <w:t xml:space="preserve"> werkt op </w:t>
-      </w:r>
-      <w:proofErr w:type="spellStart"/>
-      <w:r>
-        <w:t>CentOS</w:t>
-      </w:r>
-      <w:proofErr w:type="spellEnd"/>
-      <w:r>
-        <w:t xml:space="preserve">, Mac OS X, </w:t>
-      </w:r>
-      <w:proofErr w:type="spellStart"/>
-      <w:r>
-        <w:t>Fedora</w:t>
-      </w:r>
-      <w:proofErr w:type="spellEnd"/>
-      <w:r>
-        <w:t xml:space="preserve">, </w:t>
-      </w:r>
-      <w:proofErr w:type="spellStart"/>
-      <w:r>
-        <w:t>RedHat</w:t>
-      </w:r>
-      <w:proofErr w:type="spellEnd"/>
-      <w:r>
-        <w:t xml:space="preserve">, </w:t>
-      </w:r>
-      <w:proofErr w:type="spellStart"/>
-      <w:r>
-        <w:t>Debian</w:t>
-      </w:r>
-      <w:proofErr w:type="spellEnd"/>
-      <w:r>
-        <w:t xml:space="preserve">, Ubuntu, </w:t>
-      </w:r>
-      <w:proofErr w:type="spellStart"/>
-      <w:r>
-        <w:t>openSUSE</w:t>
-      </w:r>
-      <w:proofErr w:type="spellEnd"/>
-      <w:r>
-        <w:t xml:space="preserve">, </w:t>
-      </w:r>
-      <w:proofErr w:type="spellStart"/>
-      <w:r>
-        <w:t>Arch</w:t>
-      </w:r>
-      <w:proofErr w:type="spellEnd"/>
-      <w:r>
-        <w:t xml:space="preserve"> Linux, Mint, </w:t>
-      </w:r>
-      <w:proofErr w:type="spellStart"/>
-      <w:r>
-        <w:t>Mageia</w:t>
-      </w:r>
-      <w:proofErr w:type="spellEnd"/>
-      <w:r>
-        <w:t xml:space="preserve"> en Windows.</w:t>
+      <w:r>
+        <w:t>MariaDB werkt op CentOS, Mac OS X, Fedora, RedHat, Debian, Ubuntu, openSUSE, Arch Linux, Mint, Mageia en Windows.</w:t>
       </w:r>
     </w:p>
     <w:p>
@@ -6942,13 +6960,13 @@
       <w:pPr>
         <w:pStyle w:val="Heading3"/>
       </w:pPr>
-      <w:bookmarkStart w:id="9" w:name="_Toc463377621"/>
-      <w:bookmarkStart w:id="10" w:name="_Toc475614887"/>
+      <w:bookmarkStart w:id="8" w:name="_Toc463377621"/>
+      <w:bookmarkStart w:id="9" w:name="_Toc476554216"/>
       <w:r>
         <w:t>Nadelen</w:t>
       </w:r>
+      <w:bookmarkEnd w:id="8"/>
       <w:bookmarkEnd w:id="9"/>
-      <w:bookmarkEnd w:id="10"/>
     </w:p>
     <w:p>
       <w:pPr>
@@ -6958,37 +6976,8 @@
           <w:numId w:val="2"/>
         </w:numPr>
       </w:pPr>
-      <w:proofErr w:type="spellStart"/>
-      <w:r>
-        <w:t>MariaDB</w:t>
-      </w:r>
-      <w:proofErr w:type="spellEnd"/>
-      <w:r>
-        <w:t xml:space="preserve"> is voor een deel gebaseerd op </w:t>
-      </w:r>
-      <w:proofErr w:type="spellStart"/>
-      <w:r>
-        <w:t>MySQL</w:t>
-      </w:r>
-      <w:proofErr w:type="spellEnd"/>
-      <w:r>
-        <w:t xml:space="preserve"> 5.5, daarmee zal </w:t>
-      </w:r>
-      <w:proofErr w:type="spellStart"/>
-      <w:r>
-        <w:t>MariaDB</w:t>
-      </w:r>
-      <w:proofErr w:type="spellEnd"/>
-      <w:r>
-        <w:t xml:space="preserve"> niet aan de zelfde functies voldoen voor toekomstige versies van </w:t>
-      </w:r>
-      <w:proofErr w:type="spellStart"/>
-      <w:r>
-        <w:t>MySQL</w:t>
-      </w:r>
-      <w:proofErr w:type="spellEnd"/>
-      <w:r>
-        <w:t xml:space="preserve"> en zullen dus meer van elkaar afwijken.</w:t>
+      <w:r>
+        <w:t>MariaDB is voor een deel gebaseerd op MySQL 5.5, daarmee zal MariaDB niet aan de zelfde functies voldoen voor toekomstige versies van MySQL en zullen dus meer van elkaar afwijken.</w:t>
       </w:r>
     </w:p>
     <w:p>
@@ -7005,28 +6994,28 @@
       <w:pPr>
         <w:pStyle w:val="Heading2"/>
       </w:pPr>
-      <w:bookmarkStart w:id="11" w:name="_Toc463377622"/>
-      <w:bookmarkStart w:id="12" w:name="_Toc475614888"/>
+      <w:bookmarkStart w:id="10" w:name="_Toc463377622"/>
+      <w:bookmarkStart w:id="11" w:name="_Toc476554217"/>
       <w:r>
         <w:rPr>
           <w:rStyle w:val="renderedqtext"/>
         </w:rPr>
         <w:t>Microsoft SQL server</w:t>
       </w:r>
+      <w:bookmarkEnd w:id="10"/>
       <w:bookmarkEnd w:id="11"/>
+    </w:p>
+    <w:p>
+      <w:pPr>
+        <w:pStyle w:val="Heading3"/>
+      </w:pPr>
+      <w:bookmarkStart w:id="12" w:name="_Toc463377623"/>
+      <w:bookmarkStart w:id="13" w:name="_Toc476554218"/>
+      <w:r>
+        <w:t>Voordelen</w:t>
+      </w:r>
       <w:bookmarkEnd w:id="12"/>
-    </w:p>
-    <w:p>
-      <w:pPr>
-        <w:pStyle w:val="Heading3"/>
-      </w:pPr>
-      <w:bookmarkStart w:id="13" w:name="_Toc463377623"/>
-      <w:bookmarkStart w:id="14" w:name="_Toc475614889"/>
-      <w:r>
-        <w:t>Voordelen</w:t>
-      </w:r>
       <w:bookmarkEnd w:id="13"/>
-      <w:bookmarkEnd w:id="14"/>
     </w:p>
     <w:p>
       <w:pPr>
@@ -7037,15 +7026,7 @@
         </w:numPr>
       </w:pPr>
       <w:r>
-        <w:t xml:space="preserve">Integratie met het .NET </w:t>
-      </w:r>
-      <w:proofErr w:type="spellStart"/>
-      <w:r>
-        <w:t>framework</w:t>
-      </w:r>
-      <w:proofErr w:type="spellEnd"/>
-      <w:r>
-        <w:t>.</w:t>
+        <w:t>Integratie met het .NET framework.</w:t>
       </w:r>
     </w:p>
     <w:p>
@@ -7081,13 +7062,13 @@
       <w:pPr>
         <w:pStyle w:val="Heading3"/>
       </w:pPr>
-      <w:bookmarkStart w:id="15" w:name="_Toc463377624"/>
-      <w:bookmarkStart w:id="16" w:name="_Toc475614890"/>
+      <w:bookmarkStart w:id="14" w:name="_Toc463377624"/>
+      <w:bookmarkStart w:id="15" w:name="_Toc476554219"/>
       <w:r>
         <w:t>Nadelen</w:t>
       </w:r>
+      <w:bookmarkEnd w:id="14"/>
       <w:bookmarkEnd w:id="15"/>
-      <w:bookmarkEnd w:id="16"/>
     </w:p>
     <w:p>
       <w:pPr>
@@ -7117,28 +7098,26 @@
       <w:pPr>
         <w:pStyle w:val="Heading2"/>
       </w:pPr>
-      <w:bookmarkStart w:id="17" w:name="_Toc463377625"/>
-      <w:bookmarkStart w:id="18" w:name="_Toc475614891"/>
-      <w:proofErr w:type="spellStart"/>
+      <w:bookmarkStart w:id="16" w:name="_Toc463377625"/>
+      <w:bookmarkStart w:id="17" w:name="_Toc476554220"/>
       <w:r>
         <w:lastRenderedPageBreak/>
         <w:t>MySQL</w:t>
       </w:r>
+      <w:bookmarkEnd w:id="16"/>
       <w:bookmarkEnd w:id="17"/>
+    </w:p>
+    <w:p>
+      <w:pPr>
+        <w:pStyle w:val="Heading3"/>
+      </w:pPr>
+      <w:bookmarkStart w:id="18" w:name="_Toc463377626"/>
+      <w:bookmarkStart w:id="19" w:name="_Toc476554221"/>
+      <w:r>
+        <w:t>Voordelen</w:t>
+      </w:r>
       <w:bookmarkEnd w:id="18"/>
-      <w:proofErr w:type="spellEnd"/>
-    </w:p>
-    <w:p>
-      <w:pPr>
-        <w:pStyle w:val="Heading3"/>
-      </w:pPr>
-      <w:bookmarkStart w:id="19" w:name="_Toc463377626"/>
-      <w:bookmarkStart w:id="20" w:name="_Toc475614892"/>
-      <w:r>
-        <w:t>Voordelen</w:t>
-      </w:r>
       <w:bookmarkEnd w:id="19"/>
-      <w:bookmarkEnd w:id="20"/>
     </w:p>
     <w:p>
       <w:pPr>
@@ -7161,15 +7140,7 @@
         </w:numPr>
       </w:pPr>
       <w:r>
-        <w:t xml:space="preserve">Maak gebruik van de </w:t>
-      </w:r>
-      <w:proofErr w:type="spellStart"/>
-      <w:r>
-        <w:t>InnoDB</w:t>
-      </w:r>
-      <w:proofErr w:type="spellEnd"/>
-      <w:r>
-        <w:t xml:space="preserve"> database engine.</w:t>
+        <w:t>Maak gebruik van de InnoDB database engine.</w:t>
       </w:r>
     </w:p>
     <w:p>
@@ -7180,13 +7151,8 @@
           <w:numId w:val="2"/>
         </w:numPr>
       </w:pPr>
-      <w:proofErr w:type="spellStart"/>
-      <w:r>
-        <w:t>MySQL</w:t>
-      </w:r>
-      <w:proofErr w:type="spellEnd"/>
-      <w:r>
-        <w:t xml:space="preserve"> is later meer op een rationele database systeem gaan lijken.</w:t>
+      <w:r>
+        <w:t>MySQL is later meer op een rationele database systeem gaan lijken.</w:t>
       </w:r>
     </w:p>
     <w:p>
@@ -7198,23 +7164,7 @@
         </w:numPr>
       </w:pPr>
       <w:r>
-        <w:t xml:space="preserve">Mogelijkheid om </w:t>
-      </w:r>
-      <w:proofErr w:type="spellStart"/>
-      <w:r>
-        <w:t>table</w:t>
-      </w:r>
-      <w:proofErr w:type="spellEnd"/>
-      <w:r>
-        <w:t xml:space="preserve"> </w:t>
-      </w:r>
-      <w:proofErr w:type="spellStart"/>
-      <w:r>
-        <w:t>locks</w:t>
-      </w:r>
-      <w:proofErr w:type="spellEnd"/>
-      <w:r>
-        <w:t xml:space="preserve"> in te stellen voor toegaan naar tabellen.</w:t>
+        <w:t>Mogelijkheid om table locks in te stellen voor toegaan naar tabellen.</w:t>
       </w:r>
     </w:p>
     <w:p>
@@ -7237,13 +7187,8 @@
           <w:numId w:val="2"/>
         </w:numPr>
       </w:pPr>
-      <w:proofErr w:type="spellStart"/>
-      <w:r>
-        <w:t>MySQL</w:t>
-      </w:r>
-      <w:proofErr w:type="spellEnd"/>
-      <w:r>
-        <w:t xml:space="preserve"> werkt op Linux, UNIX, Mac OS X en Windows.</w:t>
+      <w:r>
+        <w:t>MySQL werkt op Linux, UNIX, Mac OS X en Windows.</w:t>
       </w:r>
     </w:p>
     <w:p>
@@ -7267,13 +7212,13 @@
       <w:pPr>
         <w:pStyle w:val="Heading3"/>
       </w:pPr>
-      <w:bookmarkStart w:id="21" w:name="_Toc463377627"/>
-      <w:bookmarkStart w:id="22" w:name="_Toc475614893"/>
+      <w:bookmarkStart w:id="20" w:name="_Toc463377627"/>
+      <w:bookmarkStart w:id="21" w:name="_Toc476554222"/>
       <w:r>
         <w:t>Nadelen</w:t>
       </w:r>
+      <w:bookmarkEnd w:id="20"/>
       <w:bookmarkEnd w:id="21"/>
-      <w:bookmarkEnd w:id="22"/>
     </w:p>
     <w:p>
       <w:pPr>
@@ -7284,15 +7229,7 @@
         </w:numPr>
       </w:pPr>
       <w:r>
-        <w:t xml:space="preserve">In eerdere versies van </w:t>
-      </w:r>
-      <w:proofErr w:type="spellStart"/>
-      <w:r>
-        <w:t>MySQL</w:t>
-      </w:r>
-      <w:proofErr w:type="spellEnd"/>
-      <w:r>
-        <w:t xml:space="preserve"> was het nog geen relationele database.</w:t>
+        <w:t>In eerdere versies van MySQL was het nog geen relationele database.</w:t>
       </w:r>
     </w:p>
     <w:p>
@@ -7303,21 +7240,8 @@
           <w:numId w:val="2"/>
         </w:numPr>
       </w:pPr>
-      <w:proofErr w:type="spellStart"/>
-      <w:r>
-        <w:t>MySQL</w:t>
-      </w:r>
-      <w:proofErr w:type="spellEnd"/>
-      <w:r>
-        <w:t xml:space="preserve"> heeft eigen </w:t>
-      </w:r>
-      <w:proofErr w:type="spellStart"/>
-      <w:r>
-        <w:t>closed</w:t>
-      </w:r>
-      <w:proofErr w:type="spellEnd"/>
-      <w:r>
-        <w:t>-source modules.</w:t>
+      <w:r>
+        <w:t>MySQL heeft eigen closed-source modules.</w:t>
       </w:r>
     </w:p>
     <w:p>
@@ -7328,21 +7252,8 @@
           <w:numId w:val="2"/>
         </w:numPr>
       </w:pPr>
-      <w:proofErr w:type="spellStart"/>
-      <w:r>
-        <w:t>MySQL</w:t>
-      </w:r>
-      <w:proofErr w:type="spellEnd"/>
-      <w:r>
-        <w:t xml:space="preserve"> wordt steeds minder populair door de opkomst van </w:t>
-      </w:r>
-      <w:proofErr w:type="spellStart"/>
-      <w:r>
-        <w:t>MariaDB</w:t>
-      </w:r>
-      <w:proofErr w:type="spellEnd"/>
-      <w:r>
-        <w:t xml:space="preserve"> en de mogelijkheden die de database bied.</w:t>
+      <w:r>
+        <w:t>MySQL wordt steeds minder populair door de opkomst van MariaDB en de mogelijkheden die de database bied.</w:t>
       </w:r>
     </w:p>
     <w:p>
@@ -7359,25 +7270,25 @@
       <w:pPr>
         <w:pStyle w:val="Heading2"/>
       </w:pPr>
-      <w:bookmarkStart w:id="23" w:name="_Toc463377628"/>
-      <w:bookmarkStart w:id="24" w:name="_Toc475614894"/>
+      <w:bookmarkStart w:id="22" w:name="_Toc463377628"/>
+      <w:bookmarkStart w:id="23" w:name="_Toc476554223"/>
       <w:r>
         <w:t>Microsoft Access</w:t>
       </w:r>
+      <w:bookmarkEnd w:id="22"/>
       <w:bookmarkEnd w:id="23"/>
+    </w:p>
+    <w:p>
+      <w:pPr>
+        <w:pStyle w:val="Heading3"/>
+      </w:pPr>
+      <w:bookmarkStart w:id="24" w:name="_Toc463377629"/>
+      <w:bookmarkStart w:id="25" w:name="_Toc476554224"/>
+      <w:r>
+        <w:t>Voordelen</w:t>
+      </w:r>
       <w:bookmarkEnd w:id="24"/>
-    </w:p>
-    <w:p>
-      <w:pPr>
-        <w:pStyle w:val="Heading3"/>
-      </w:pPr>
-      <w:bookmarkStart w:id="25" w:name="_Toc463377629"/>
-      <w:bookmarkStart w:id="26" w:name="_Toc475614895"/>
-      <w:r>
-        <w:t>Voordelen</w:t>
-      </w:r>
       <w:bookmarkEnd w:id="25"/>
-      <w:bookmarkEnd w:id="26"/>
     </w:p>
     <w:p>
       <w:pPr>
@@ -7436,13 +7347,13 @@
       <w:pPr>
         <w:pStyle w:val="Heading3"/>
       </w:pPr>
-      <w:bookmarkStart w:id="27" w:name="_Toc463377630"/>
-      <w:bookmarkStart w:id="28" w:name="_Toc475614896"/>
+      <w:bookmarkStart w:id="26" w:name="_Toc463377630"/>
+      <w:bookmarkStart w:id="27" w:name="_Toc476554225"/>
       <w:r>
         <w:t>Nadelen</w:t>
       </w:r>
+      <w:bookmarkEnd w:id="26"/>
       <w:bookmarkEnd w:id="27"/>
-      <w:bookmarkEnd w:id="28"/>
     </w:p>
     <w:p>
       <w:pPr>
@@ -7524,28 +7435,26 @@
       <w:pPr>
         <w:pStyle w:val="Heading2"/>
       </w:pPr>
-      <w:bookmarkStart w:id="29" w:name="_Toc463377631"/>
-      <w:bookmarkStart w:id="30" w:name="_Toc475614897"/>
-      <w:proofErr w:type="spellStart"/>
+      <w:bookmarkStart w:id="28" w:name="_Toc463377631"/>
+      <w:bookmarkStart w:id="29" w:name="_Toc476554226"/>
       <w:r>
         <w:lastRenderedPageBreak/>
         <w:t>MongoDB</w:t>
       </w:r>
+      <w:bookmarkEnd w:id="28"/>
       <w:bookmarkEnd w:id="29"/>
+    </w:p>
+    <w:p>
+      <w:pPr>
+        <w:pStyle w:val="Heading3"/>
+      </w:pPr>
+      <w:bookmarkStart w:id="30" w:name="_Toc463377632"/>
+      <w:bookmarkStart w:id="31" w:name="_Toc476554227"/>
+      <w:r>
+        <w:t>Voordelen</w:t>
+      </w:r>
       <w:bookmarkEnd w:id="30"/>
-      <w:proofErr w:type="spellEnd"/>
-    </w:p>
-    <w:p>
-      <w:pPr>
-        <w:pStyle w:val="Heading3"/>
-      </w:pPr>
-      <w:bookmarkStart w:id="31" w:name="_Toc463377632"/>
-      <w:bookmarkStart w:id="32" w:name="_Toc475614898"/>
-      <w:r>
-        <w:t>Voordelen</w:t>
-      </w:r>
       <w:bookmarkEnd w:id="31"/>
-      <w:bookmarkEnd w:id="32"/>
     </w:p>
     <w:p>
       <w:pPr>
@@ -7556,39 +7465,7 @@
         </w:numPr>
       </w:pPr>
       <w:r>
-        <w:t xml:space="preserve">Werkt op Windows, Linux, Mac OS X, </w:t>
-      </w:r>
-      <w:proofErr w:type="spellStart"/>
-      <w:r>
-        <w:t>RedHat</w:t>
-      </w:r>
-      <w:proofErr w:type="spellEnd"/>
-      <w:r>
-        <w:t xml:space="preserve">, </w:t>
-      </w:r>
-      <w:proofErr w:type="spellStart"/>
-      <w:r>
-        <w:t>CentOS</w:t>
-      </w:r>
-      <w:proofErr w:type="spellEnd"/>
-      <w:r>
-        <w:t xml:space="preserve">, </w:t>
-      </w:r>
-      <w:proofErr w:type="spellStart"/>
-      <w:r>
-        <w:t>Debian</w:t>
-      </w:r>
-      <w:proofErr w:type="spellEnd"/>
-      <w:r>
-        <w:t xml:space="preserve">, Ubuntu, SUSE en </w:t>
-      </w:r>
-      <w:proofErr w:type="spellStart"/>
-      <w:r>
-        <w:t>Solaris</w:t>
-      </w:r>
-      <w:proofErr w:type="spellEnd"/>
-      <w:r>
-        <w:t>.</w:t>
+        <w:t>Werkt op Windows, Linux, Mac OS X, RedHat, CentOS, Debian, Ubuntu, SUSE en Solaris.</w:t>
       </w:r>
     </w:p>
     <w:p>
@@ -7648,13 +7525,13 @@
       <w:pPr>
         <w:pStyle w:val="Heading3"/>
       </w:pPr>
-      <w:bookmarkStart w:id="33" w:name="_Toc463377633"/>
-      <w:bookmarkStart w:id="34" w:name="_Toc475614899"/>
+      <w:bookmarkStart w:id="32" w:name="_Toc463377633"/>
+      <w:bookmarkStart w:id="33" w:name="_Toc476554228"/>
       <w:r>
         <w:t>Nadelen</w:t>
       </w:r>
+      <w:bookmarkEnd w:id="32"/>
       <w:bookmarkEnd w:id="33"/>
-      <w:bookmarkEnd w:id="34"/>
     </w:p>
     <w:p>
       <w:pPr>
@@ -7665,23 +7542,7 @@
         </w:numPr>
       </w:pPr>
       <w:r>
-        <w:t xml:space="preserve">Omdat het </w:t>
-      </w:r>
-      <w:proofErr w:type="spellStart"/>
-      <w:r>
-        <w:t>NoSQL</w:t>
-      </w:r>
-      <w:proofErr w:type="spellEnd"/>
-      <w:r>
-        <w:t xml:space="preserve"> verlies je de </w:t>
-      </w:r>
-      <w:proofErr w:type="spellStart"/>
-      <w:r>
-        <w:t>JOINs</w:t>
-      </w:r>
-      <w:proofErr w:type="spellEnd"/>
-      <w:r>
-        <w:t xml:space="preserve"> in de query’s.</w:t>
+        <w:t>Omdat het NoSQL verlies je de JOINs in de query’s.</w:t>
       </w:r>
     </w:p>
     <w:p>
@@ -7722,25 +7583,25 @@
       <w:pPr>
         <w:pStyle w:val="Heading2"/>
       </w:pPr>
-      <w:bookmarkStart w:id="35" w:name="_Toc463377634"/>
-      <w:bookmarkStart w:id="36" w:name="_Toc475614900"/>
+      <w:bookmarkStart w:id="34" w:name="_Toc463377634"/>
+      <w:bookmarkStart w:id="35" w:name="_Toc476554229"/>
       <w:r>
         <w:t>Apache Cassandra</w:t>
       </w:r>
+      <w:bookmarkEnd w:id="34"/>
       <w:bookmarkEnd w:id="35"/>
+    </w:p>
+    <w:p>
+      <w:pPr>
+        <w:pStyle w:val="Heading3"/>
+      </w:pPr>
+      <w:bookmarkStart w:id="36" w:name="_Toc463377635"/>
+      <w:bookmarkStart w:id="37" w:name="_Toc476554230"/>
+      <w:r>
+        <w:t>Voordelen</w:t>
+      </w:r>
       <w:bookmarkEnd w:id="36"/>
-    </w:p>
-    <w:p>
-      <w:pPr>
-        <w:pStyle w:val="Heading3"/>
-      </w:pPr>
-      <w:bookmarkStart w:id="37" w:name="_Toc463377635"/>
-      <w:bookmarkStart w:id="38" w:name="_Toc475614901"/>
-      <w:r>
-        <w:t>Voordelen</w:t>
-      </w:r>
       <w:bookmarkEnd w:id="37"/>
-      <w:bookmarkEnd w:id="38"/>
     </w:p>
     <w:p>
       <w:pPr>
@@ -7811,15 +7672,7 @@
         </w:numPr>
       </w:pPr>
       <w:r>
-        <w:t>Het is geschreven in Java en heeft de mogelijkheid om te integreren met andere JVM data-</w:t>
-      </w:r>
-      <w:proofErr w:type="spellStart"/>
-      <w:r>
-        <w:t>based</w:t>
-      </w:r>
-      <w:proofErr w:type="spellEnd"/>
-      <w:r>
-        <w:t xml:space="preserve"> tools.</w:t>
+        <w:t>Het is geschreven in Java en heeft de mogelijkheid om te integreren met andere JVM data-based tools.</w:t>
       </w:r>
     </w:p>
     <w:p>
@@ -7855,13 +7708,13 @@
       <w:pPr>
         <w:pStyle w:val="Heading3"/>
       </w:pPr>
-      <w:bookmarkStart w:id="39" w:name="_Toc463377636"/>
-      <w:bookmarkStart w:id="40" w:name="_Toc475614902"/>
+      <w:bookmarkStart w:id="38" w:name="_Toc463377636"/>
+      <w:bookmarkStart w:id="39" w:name="_Toc476554231"/>
       <w:r>
         <w:t>Nadelen</w:t>
       </w:r>
+      <w:bookmarkEnd w:id="38"/>
       <w:bookmarkEnd w:id="39"/>
-      <w:bookmarkEnd w:id="40"/>
     </w:p>
     <w:p>
       <w:pPr>
@@ -7896,7 +7749,10 @@
         </w:numPr>
       </w:pPr>
       <w:r>
-        <w:t>CQL beschikt niet perse over alle SQL functies of wordt geschreven op een andere syntax.</w:t>
+        <w:t>S</w:t>
+      </w:r>
+      <w:r>
+        <w:t>QL beschikt niet perse over alle SQL functies of wordt geschreven op een andere syntax.</w:t>
       </w:r>
     </w:p>
     <w:p>
@@ -7914,28 +7770,26 @@
       <w:pPr>
         <w:pStyle w:val="Heading2"/>
       </w:pPr>
-      <w:bookmarkStart w:id="41" w:name="_Toc463377637"/>
-      <w:bookmarkStart w:id="42" w:name="_Toc475614903"/>
-      <w:proofErr w:type="spellStart"/>
+      <w:bookmarkStart w:id="40" w:name="_Toc463377637"/>
+      <w:bookmarkStart w:id="41" w:name="_Toc476554232"/>
       <w:r>
         <w:lastRenderedPageBreak/>
         <w:t>PostgreSQL</w:t>
       </w:r>
+      <w:bookmarkEnd w:id="40"/>
       <w:bookmarkEnd w:id="41"/>
+    </w:p>
+    <w:p>
+      <w:pPr>
+        <w:pStyle w:val="Heading3"/>
+      </w:pPr>
+      <w:bookmarkStart w:id="42" w:name="_Toc463377638"/>
+      <w:bookmarkStart w:id="43" w:name="_Toc476554233"/>
+      <w:r>
+        <w:t>Voordelen</w:t>
+      </w:r>
       <w:bookmarkEnd w:id="42"/>
-      <w:proofErr w:type="spellEnd"/>
-    </w:p>
-    <w:p>
-      <w:pPr>
-        <w:pStyle w:val="Heading3"/>
-      </w:pPr>
-      <w:bookmarkStart w:id="43" w:name="_Toc463377638"/>
-      <w:bookmarkStart w:id="44" w:name="_Toc475614904"/>
-      <w:r>
-        <w:t>Voordelen</w:t>
-      </w:r>
       <w:bookmarkEnd w:id="43"/>
-      <w:bookmarkEnd w:id="44"/>
     </w:p>
     <w:p>
       <w:pPr>
@@ -7970,15 +7824,7 @@
         </w:numPr>
       </w:pPr>
       <w:r>
-        <w:t xml:space="preserve">Het werkt op Linux, UNIX (AIX, BSD, HP-UX, SGI IRIX, Mac OS X, </w:t>
-      </w:r>
-      <w:proofErr w:type="spellStart"/>
-      <w:r>
-        <w:t>Solaris</w:t>
-      </w:r>
-      <w:proofErr w:type="spellEnd"/>
-      <w:r>
-        <w:t>, Tru64), en Windows.</w:t>
+        <w:t>Het werkt op Linux, UNIX (AIX, BSD, HP-UX, SGI IRIX, Mac OS X, Solaris, Tru64), en Windows.</w:t>
       </w:r>
     </w:p>
     <w:p>
@@ -7990,15 +7836,7 @@
         </w:numPr>
       </w:pPr>
       <w:r>
-        <w:t xml:space="preserve">Het programmering interfaces voor C/C++, Java, .Net, Perl, Python, Ruby, </w:t>
-      </w:r>
-      <w:proofErr w:type="spellStart"/>
-      <w:r>
-        <w:t>Tcl</w:t>
-      </w:r>
-      <w:proofErr w:type="spellEnd"/>
-      <w:r>
-        <w:t>, ODBC.</w:t>
+        <w:t>Het programmering interfaces voor C/C++, Java, .Net, Perl, Python, Ruby, Tcl, ODBC.</w:t>
       </w:r>
     </w:p>
     <w:p>
@@ -8046,13 +7884,13 @@
       <w:pPr>
         <w:pStyle w:val="Heading3"/>
       </w:pPr>
-      <w:bookmarkStart w:id="45" w:name="_Toc463377639"/>
-      <w:bookmarkStart w:id="46" w:name="_Toc475614905"/>
+      <w:bookmarkStart w:id="44" w:name="_Toc463377639"/>
+      <w:bookmarkStart w:id="45" w:name="_Toc476554234"/>
       <w:r>
         <w:t>Nadelen</w:t>
       </w:r>
+      <w:bookmarkEnd w:id="44"/>
       <w:bookmarkEnd w:id="45"/>
-      <w:bookmarkEnd w:id="46"/>
     </w:p>
     <w:p>
       <w:pPr>
@@ -8063,15 +7901,7 @@
         </w:numPr>
       </w:pPr>
       <w:r>
-        <w:t xml:space="preserve">Het is minder populair dan </w:t>
-      </w:r>
-      <w:proofErr w:type="spellStart"/>
-      <w:r>
-        <w:t>MySQL</w:t>
-      </w:r>
-      <w:proofErr w:type="spellEnd"/>
-      <w:r>
-        <w:t xml:space="preserve"> en dus lastiger om ondersteuning te krijgen van de gemeenschap.</w:t>
+        <w:t>Het is minder populair dan MySQL en dus lastiger om ondersteuning te krijgen van de gemeenschap.</w:t>
       </w:r>
     </w:p>
     <w:p>
@@ -8083,267 +7913,107 @@
         </w:numPr>
       </w:pPr>
       <w:r>
-        <w:t xml:space="preserve">Replicatie wordt nog niet zo goed uitgevoerd als in </w:t>
-      </w:r>
-      <w:proofErr w:type="spellStart"/>
-      <w:r>
-        <w:t>MySQL</w:t>
-      </w:r>
-      <w:proofErr w:type="spellEnd"/>
-    </w:p>
-    <w:p>
-      <w:pPr>
-        <w:pStyle w:val="NoSpacing"/>
-      </w:pPr>
-    </w:p>
-    <w:p>
-      <w:pPr>
-        <w:rPr>
-          <w:rFonts w:asciiTheme="majorHAnsi" w:eastAsiaTheme="majorEastAsia" w:hAnsiTheme="majorHAnsi" w:cstheme="majorBidi"/>
-          <w:color w:val="2E74B5" w:themeColor="accent1" w:themeShade="BF"/>
-          <w:sz w:val="32"/>
-          <w:szCs w:val="32"/>
-        </w:rPr>
-      </w:pPr>
-      <w:r>
-        <w:br w:type="page"/>
-      </w:r>
-    </w:p>
-    <w:p>
-      <w:pPr>
-        <w:pStyle w:val="Heading1"/>
-      </w:pPr>
-      <w:bookmarkStart w:id="47" w:name="_Toc463377640"/>
-      <w:bookmarkStart w:id="48" w:name="_Toc475614906"/>
-      <w:r>
-        <w:lastRenderedPageBreak/>
-        <w:t>Conclusie</w:t>
+        <w:t>Replicatie wordt nog niet zo goed uitgevoerd als in MySQL</w:t>
+      </w:r>
+    </w:p>
+    <w:p>
+      <w:pPr>
+        <w:pStyle w:val="NoSpacing"/>
+      </w:pPr>
+    </w:p>
+    <w:p>
+      <w:pPr>
+        <w:pStyle w:val="Heading2"/>
+      </w:pPr>
+      <w:bookmarkStart w:id="46" w:name="_Toc476554235"/>
+      <w:r>
+        <w:t>SQLite</w:t>
+      </w:r>
+      <w:bookmarkEnd w:id="46"/>
+    </w:p>
+    <w:p>
+      <w:pPr>
+        <w:pStyle w:val="Heading3"/>
+      </w:pPr>
+      <w:bookmarkStart w:id="47" w:name="_Toc476554236"/>
+      <w:r>
+        <w:t>Voordelen</w:t>
       </w:r>
       <w:bookmarkEnd w:id="47"/>
+    </w:p>
+    <w:p>
+      <w:pPr>
+        <w:pStyle w:val="NoSpacing"/>
+        <w:numPr>
+          <w:ilvl w:val="0"/>
+          <w:numId w:val="8"/>
+        </w:numPr>
+      </w:pPr>
+      <w:r>
+        <w:t>Het is lichtgewicht en snel.</w:t>
+      </w:r>
+    </w:p>
+    <w:p>
+      <w:pPr>
+        <w:pStyle w:val="NoSpacing"/>
+        <w:numPr>
+          <w:ilvl w:val="0"/>
+          <w:numId w:val="8"/>
+        </w:numPr>
+      </w:pPr>
+      <w:r>
+        <w:t>Het werkt op elke besturingssysteem.</w:t>
+      </w:r>
+    </w:p>
+    <w:p>
+      <w:pPr>
+        <w:pStyle w:val="NoSpacing"/>
+        <w:numPr>
+          <w:ilvl w:val="0"/>
+          <w:numId w:val="8"/>
+        </w:numPr>
+      </w:pPr>
+      <w:r>
+        <w:t>Geen configuratie nodig.</w:t>
+      </w:r>
+    </w:p>
+    <w:p>
+      <w:pPr>
+        <w:pStyle w:val="NoSpacing"/>
+        <w:numPr>
+          <w:ilvl w:val="0"/>
+          <w:numId w:val="8"/>
+        </w:numPr>
+      </w:pPr>
+      <w:r>
+        <w:t>Er hoeft geen server aanwezig te zijn.</w:t>
+      </w:r>
+    </w:p>
+    <w:p>
+      <w:pPr>
+        <w:pStyle w:val="NoSpacing"/>
+      </w:pPr>
+    </w:p>
+    <w:p>
+      <w:pPr>
+        <w:pStyle w:val="Heading3"/>
+      </w:pPr>
+      <w:bookmarkStart w:id="48" w:name="_Toc476554237"/>
+      <w:r>
+        <w:t>Nadelen</w:t>
+      </w:r>
       <w:bookmarkEnd w:id="48"/>
     </w:p>
     <w:p>
       <w:pPr>
         <w:pStyle w:val="NoSpacing"/>
-      </w:pPr>
-      <w:r>
-        <w:t xml:space="preserve">Uit dit onderzoek blijkt dat </w:t>
-      </w:r>
-      <w:proofErr w:type="spellStart"/>
-      <w:r>
-        <w:t>MariaDB</w:t>
-      </w:r>
-      <w:proofErr w:type="spellEnd"/>
-      <w:r>
-        <w:t xml:space="preserve"> over een aantal goede punten beschikt zoals: goede beveiliging, open-source, veel documentatie en goede prestaties. Door </w:t>
-      </w:r>
-      <w:proofErr w:type="spellStart"/>
-      <w:r>
-        <w:t>MariaDB</w:t>
-      </w:r>
-      <w:proofErr w:type="spellEnd"/>
-      <w:r>
-        <w:t xml:space="preserve"> backward </w:t>
-      </w:r>
-      <w:proofErr w:type="spellStart"/>
-      <w:r>
-        <w:t>compatibility</w:t>
-      </w:r>
-      <w:proofErr w:type="spellEnd"/>
-      <w:r>
-        <w:t xml:space="preserve"> is het mogelijk om gemakkelijk van </w:t>
-      </w:r>
-      <w:proofErr w:type="spellStart"/>
-      <w:r>
-        <w:t>MySQL</w:t>
-      </w:r>
-      <w:proofErr w:type="spellEnd"/>
-      <w:r>
-        <w:t xml:space="preserve"> te immigreren naar </w:t>
-      </w:r>
-      <w:proofErr w:type="spellStart"/>
-      <w:r>
-        <w:t>MariaDB</w:t>
-      </w:r>
-      <w:proofErr w:type="spellEnd"/>
-      <w:r>
-        <w:t>.</w:t>
-      </w:r>
-    </w:p>
-    <w:p>
-      <w:pPr>
-        <w:pStyle w:val="NoSpacing"/>
-      </w:pPr>
-    </w:p>
-    <w:p>
-      <w:pPr>
-        <w:pStyle w:val="NoSpacing"/>
-      </w:pPr>
-      <w:r>
-        <w:t>Microsoft SQL Server kunnen a</w:t>
-      </w:r>
-      <w:r>
-        <w:t>lleen werken op Windows systemen</w:t>
-      </w:r>
-      <w:r>
-        <w:t xml:space="preserve">. </w:t>
-      </w:r>
-      <w:r>
-        <w:t>Het is heel gemakkelijk te gebruiken binnenin Visual Studio.</w:t>
-      </w:r>
-    </w:p>
-    <w:p>
-      <w:pPr>
-        <w:pStyle w:val="NoSpacing"/>
-      </w:pPr>
-    </w:p>
-    <w:p>
-      <w:pPr>
-        <w:pStyle w:val="NoSpacing"/>
-      </w:pPr>
-      <w:proofErr w:type="spellStart"/>
-      <w:r>
-        <w:t>MySQL</w:t>
-      </w:r>
-      <w:proofErr w:type="spellEnd"/>
-      <w:r>
-        <w:t xml:space="preserve"> presteert wat minder dan wat </w:t>
-      </w:r>
-      <w:proofErr w:type="spellStart"/>
-      <w:r>
-        <w:t>MariaDB</w:t>
-      </w:r>
-      <w:proofErr w:type="spellEnd"/>
-      <w:r>
-        <w:t xml:space="preserve"> zou kunnen, maar beschikt ook over genoeg documentatie. Eerdere versies van </w:t>
-      </w:r>
-      <w:proofErr w:type="spellStart"/>
-      <w:r>
-        <w:t>MySQL</w:t>
-      </w:r>
-      <w:proofErr w:type="spellEnd"/>
-      <w:r>
-        <w:t xml:space="preserve"> waren nog geen rationele database systeem, maar na latere versies begon het wel meer op een rationele database systeem te lijken. Ik zal dus niet al te oude versies moeten gaan gebruiken. </w:t>
-      </w:r>
-    </w:p>
-    <w:p>
-      <w:pPr>
-        <w:pStyle w:val="NoSpacing"/>
-      </w:pPr>
-    </w:p>
-    <w:p>
-      <w:pPr>
-        <w:pStyle w:val="NoSpacing"/>
-      </w:pPr>
-      <w:r>
-        <w:t>Microsoft Access prestaties zullen verminderen naarmate er meer records en naar records wordt gezocht. De interface van Microsoft Access kan complex zijn voor diegene die niet of niet vaak met de toepassing werken. De syntax in Microsoft Access verschild met SQL. Er zijn betere databases beschikbaar dan wanneer je het Microsoft Office pakket koopt om alleen gebruik te maken van Microsoft Access.</w:t>
-      </w:r>
-    </w:p>
-    <w:p>
-      <w:pPr>
-        <w:pStyle w:val="NoSpacing"/>
-      </w:pPr>
-    </w:p>
-    <w:p>
-      <w:pPr>
-        <w:pStyle w:val="NoSpacing"/>
-      </w:pPr>
-      <w:r>
-        <w:t xml:space="preserve">In </w:t>
-      </w:r>
-      <w:proofErr w:type="spellStart"/>
-      <w:r>
-        <w:t>MongoDB</w:t>
-      </w:r>
-      <w:proofErr w:type="spellEnd"/>
-      <w:r>
-        <w:t xml:space="preserve"> zijn er geen </w:t>
-      </w:r>
-      <w:proofErr w:type="spellStart"/>
-      <w:r>
-        <w:t>JOINs</w:t>
-      </w:r>
-      <w:proofErr w:type="spellEnd"/>
-      <w:r>
-        <w:t xml:space="preserve">. Dat zal het lastiger maken, omdat ik dan relaties tussen tabellen verlies. In het de databasenormalisatie heb ik wel relaties tussen tabellen en die wil ik behouden, dus </w:t>
-      </w:r>
-      <w:proofErr w:type="spellStart"/>
-      <w:r>
-        <w:t>MongoDB</w:t>
-      </w:r>
-      <w:proofErr w:type="spellEnd"/>
-      <w:r>
-        <w:t xml:space="preserve"> zal geen optie zijn.</w:t>
-      </w:r>
-    </w:p>
-    <w:p>
-      <w:pPr>
-        <w:pStyle w:val="NoSpacing"/>
-      </w:pPr>
-    </w:p>
-    <w:p>
-      <w:pPr>
-        <w:pStyle w:val="NoSpacing"/>
-      </w:pPr>
-      <w:r>
-        <w:t>Apache Cassandra beschikt over een aangepaste SQL syntax en daarmee kan ik in de waar komen, omdat ik niet weet welke functies wel, niet of op een andere manier te gebruiken zijn. Verder beschikt het over goede prestaties, het is open-source en er is ook genoeg documentatie beschikbaar.</w:t>
-      </w:r>
-    </w:p>
-    <w:p>
-      <w:pPr>
-        <w:pStyle w:val="NoSpacing"/>
-      </w:pPr>
-    </w:p>
-    <w:p>
-      <w:pPr>
-        <w:pStyle w:val="NoSpacing"/>
-      </w:pPr>
-      <w:proofErr w:type="spellStart"/>
-      <w:r>
-        <w:t>PostgreSQL</w:t>
-      </w:r>
-      <w:proofErr w:type="spellEnd"/>
-      <w:r>
-        <w:t xml:space="preserve"> is minder populair dan </w:t>
-      </w:r>
-      <w:proofErr w:type="spellStart"/>
-      <w:r>
-        <w:t>MySQL</w:t>
-      </w:r>
-      <w:proofErr w:type="spellEnd"/>
-      <w:r>
-        <w:t xml:space="preserve"> en daarom kan het moeilijker zijn om ondersteuning op te zoeken, problemen op te lossen of handige tips te gebruiken. Verder is het open-source en is er documentatie beschikbaar.  De programmering interface zou een interessante en handige functie kunnen zijn.</w:t>
-      </w:r>
-    </w:p>
-    <w:p>
-      <w:pPr>
-        <w:pStyle w:val="NoSpacing"/>
-      </w:pPr>
-    </w:p>
-    <w:p>
-      <w:pPr>
-        <w:pStyle w:val="NoSpacing"/>
-      </w:pPr>
-      <w:r>
-        <w:t xml:space="preserve">Ik kies voor </w:t>
-      </w:r>
-      <w:r>
-        <w:t>Microsoft SQL</w:t>
-      </w:r>
-      <w:r>
-        <w:t xml:space="preserve">, omdat de database </w:t>
-      </w:r>
-      <w:r>
-        <w:t>makkelijk werkt binnenin Visual Studio en over genoeg</w:t>
-      </w:r>
-      <w:r>
-        <w:t xml:space="preserve"> functies beschikt, waarmee </w:t>
-      </w:r>
-      <w:r>
-        <w:t>we gebruik van</w:t>
-      </w:r>
-      <w:r>
-        <w:t xml:space="preserve"> gaan maken.</w:t>
+        <w:numPr>
+          <w:ilvl w:val="0"/>
+          <w:numId w:val="11"/>
+        </w:numPr>
+      </w:pPr>
+      <w:r>
+        <w:t>Geen inlogsysteem.</w:t>
       </w:r>
     </w:p>
     <w:p>
@@ -8361,42 +8031,189 @@
       <w:pPr>
         <w:pStyle w:val="Heading1"/>
       </w:pPr>
-      <w:bookmarkStart w:id="49" w:name="_Toc463377641"/>
-      <w:bookmarkStart w:id="50" w:name="_Toc475614907"/>
-      <w:proofErr w:type="spellStart"/>
+      <w:bookmarkStart w:id="49" w:name="_Toc463377640"/>
+      <w:bookmarkStart w:id="50" w:name="_Toc476554238"/>
+      <w:r>
+        <w:lastRenderedPageBreak/>
+        <w:t>Conclusie</w:t>
+      </w:r>
+      <w:bookmarkEnd w:id="49"/>
+      <w:bookmarkEnd w:id="50"/>
+    </w:p>
+    <w:p>
+      <w:pPr>
+        <w:pStyle w:val="NoSpacing"/>
+      </w:pPr>
+      <w:r>
+        <w:t>Uit dit onderzoek blijkt dat MariaDB over een aantal goede punten beschikt zoals: goede beveiliging, open-source, veel documentatie en goede prestaties. Door MariaDB backward compatibility is het mogelijk om gemakkelijk van MySQL te immigreren naar MariaDB.</w:t>
+      </w:r>
+    </w:p>
+    <w:p>
+      <w:pPr>
+        <w:pStyle w:val="NoSpacing"/>
+      </w:pPr>
+    </w:p>
+    <w:p>
+      <w:pPr>
+        <w:pStyle w:val="NoSpacing"/>
+      </w:pPr>
+      <w:r>
+        <w:t>Microsoft SQL Server kunnen a</w:t>
+      </w:r>
+      <w:r>
+        <w:t>lleen werken op Windows systemen</w:t>
+      </w:r>
+      <w:r>
+        <w:t xml:space="preserve">. </w:t>
+      </w:r>
+      <w:r>
+        <w:t>Het is heel gemakkelijk te gebruiken binnenin Visual Studio.</w:t>
+      </w:r>
+    </w:p>
+    <w:p>
+      <w:pPr>
+        <w:pStyle w:val="NoSpacing"/>
+      </w:pPr>
+    </w:p>
+    <w:p>
+      <w:pPr>
+        <w:pStyle w:val="NoSpacing"/>
+      </w:pPr>
+      <w:r>
+        <w:t xml:space="preserve">MySQL presteert wat minder dan wat MariaDB zou kunnen, maar beschikt ook over genoeg documentatie. Eerdere versies van MySQL waren nog geen rationele database systeem, maar na latere versies begon het wel meer op een rationele database systeem te lijken. Ik zal dus niet al te oude versies moeten gaan gebruiken. </w:t>
+      </w:r>
+    </w:p>
+    <w:p>
+      <w:pPr>
+        <w:pStyle w:val="NoSpacing"/>
+      </w:pPr>
+    </w:p>
+    <w:p>
+      <w:pPr>
+        <w:pStyle w:val="NoSpacing"/>
+      </w:pPr>
+      <w:r>
+        <w:t>Microsoft Access prestaties zullen verminderen naarmate er meer records en naar records wordt gezocht. De interface van Microsoft Access kan complex zijn voor diegene die niet of niet vaak met de toepassing werken. De syntax in Microsoft Access verschild met SQL. Er zijn betere databases beschikbaar dan wanneer je het Microsoft Office pakket koopt om alleen gebruik te maken van Microsoft Access.</w:t>
+      </w:r>
+    </w:p>
+    <w:p>
+      <w:pPr>
+        <w:pStyle w:val="NoSpacing"/>
+      </w:pPr>
+    </w:p>
+    <w:p>
+      <w:pPr>
+        <w:pStyle w:val="NoSpacing"/>
+      </w:pPr>
+      <w:r>
+        <w:t>In MongoDB zijn er geen JOINs. Dat zal het lastiger maken, omdat ik dan relaties tussen tabellen verlies. In het de databasenormalisatie heb ik wel relaties tussen tabellen en die wil ik behouden, dus MongoDB zal geen optie zijn.</w:t>
+      </w:r>
+    </w:p>
+    <w:p>
+      <w:pPr>
+        <w:pStyle w:val="NoSpacing"/>
+      </w:pPr>
+    </w:p>
+    <w:p>
+      <w:pPr>
+        <w:pStyle w:val="NoSpacing"/>
+      </w:pPr>
+      <w:r>
+        <w:t>Apache Cassandra beschikt over een aangepaste SQL syntax en daarmee kan ik in de waar komen, omdat ik niet weet welke functies wel, niet of op een andere manier te gebruiken zijn. Verder beschikt het over goede prestaties, het is open-source en er is ook genoeg documentatie beschikbaar.</w:t>
+      </w:r>
+    </w:p>
+    <w:p>
+      <w:pPr>
+        <w:pStyle w:val="NoSpacing"/>
+      </w:pPr>
+    </w:p>
+    <w:p>
+      <w:pPr>
+        <w:pStyle w:val="NoSpacing"/>
+      </w:pPr>
+      <w:r>
+        <w:t>PostgreSQL is minder populair dan MySQL en daarom kan het moeilijker zijn om ondersteuning op te zoeken, problemen op te lossen of handige tips te gebruiken. Verder is het open-source en is er documentatie beschikbaar.  De programmering interface zou een interessante en handige functie kunnen zijn.</w:t>
+      </w:r>
+    </w:p>
+    <w:p>
+      <w:pPr>
+        <w:pStyle w:val="NoSpacing"/>
+      </w:pPr>
+    </w:p>
+    <w:p>
+      <w:pPr>
+        <w:pStyle w:val="NoSpacing"/>
+      </w:pPr>
+      <w:r>
+        <w:t>SQLite is lichtgewicht snel. Het is makkelijk te gebruiken en geen configuratie is vereist.</w:t>
+      </w:r>
+    </w:p>
+    <w:p>
+      <w:pPr>
+        <w:pStyle w:val="NoSpacing"/>
+      </w:pPr>
+    </w:p>
+    <w:p>
+      <w:pPr>
+        <w:pStyle w:val="NoSpacing"/>
+      </w:pPr>
+      <w:r>
+        <w:t xml:space="preserve">Ik kies voor </w:t>
+      </w:r>
+      <w:r>
+        <w:t>SQLite</w:t>
+      </w:r>
+      <w:r>
+        <w:t xml:space="preserve">, omdat de </w:t>
+      </w:r>
+      <w:r>
+        <w:t>database makkelijk te gebruiken is. Verder zal het een kleine database zijn</w:t>
+      </w:r>
+      <w:bookmarkStart w:id="51" w:name="_GoBack"/>
+      <w:bookmarkEnd w:id="51"/>
+      <w:r>
+        <w:t>.</w:t>
+      </w:r>
+    </w:p>
+    <w:p>
+      <w:pPr>
+        <w:pStyle w:val="NoSpacing"/>
+      </w:pPr>
+      <w:r>
+        <w:br w:type="page"/>
+      </w:r>
+    </w:p>
+    <w:p>
+      <w:pPr>
+        <w:pStyle w:val="Heading1"/>
+      </w:pPr>
+      <w:bookmarkStart w:id="52" w:name="_Toc463377641"/>
+      <w:bookmarkStart w:id="53" w:name="_Toc476554239"/>
       <w:r>
         <w:lastRenderedPageBreak/>
         <w:t>Litaratuurlijst</w:t>
       </w:r>
-      <w:bookmarkEnd w:id="49"/>
-      <w:bookmarkEnd w:id="50"/>
-      <w:proofErr w:type="spellEnd"/>
+      <w:bookmarkEnd w:id="52"/>
+      <w:bookmarkEnd w:id="53"/>
     </w:p>
     <w:p>
       <w:pPr>
         <w:pStyle w:val="Heading2"/>
       </w:pPr>
-      <w:bookmarkStart w:id="51" w:name="_Toc463377642"/>
-      <w:bookmarkStart w:id="52" w:name="_Toc475614908"/>
-      <w:proofErr w:type="spellStart"/>
+      <w:bookmarkStart w:id="54" w:name="_Toc463377642"/>
+      <w:bookmarkStart w:id="55" w:name="_Toc476554240"/>
       <w:r>
         <w:t>MariaDB</w:t>
       </w:r>
-      <w:bookmarkEnd w:id="51"/>
-      <w:bookmarkEnd w:id="52"/>
-      <w:proofErr w:type="spellEnd"/>
-    </w:p>
-    <w:p>
-      <w:pPr>
-        <w:pStyle w:val="NoSpacing"/>
-      </w:pPr>
-      <w:proofErr w:type="spellStart"/>
-      <w:r>
-        <w:t>MariaDB</w:t>
-      </w:r>
-      <w:proofErr w:type="spellEnd"/>
-      <w:r>
-        <w:t xml:space="preserve"> Corporation Ab. (z.j.). Security Solution. Geraadpleegd op 22 februari, 2017, van </w:t>
+      <w:bookmarkEnd w:id="54"/>
+      <w:bookmarkEnd w:id="55"/>
+    </w:p>
+    <w:p>
+      <w:pPr>
+        <w:pStyle w:val="NoSpacing"/>
+      </w:pPr>
+      <w:r>
+        <w:t xml:space="preserve">MariaDB Corporation Ab. (z.j.). Security Solution. Geraadpleegd op 22 februari, 2017, van </w:t>
       </w:r>
       <w:hyperlink r:id="rId9" w:history="1">
         <w:r>
@@ -8416,37 +8233,8 @@
       <w:pPr>
         <w:pStyle w:val="NoSpacing"/>
       </w:pPr>
-      <w:proofErr w:type="spellStart"/>
-      <w:r>
-        <w:t>MariaDB</w:t>
-      </w:r>
-      <w:proofErr w:type="spellEnd"/>
-      <w:r>
-        <w:t xml:space="preserve"> Corporation Ab. (z.j.). High Availability </w:t>
-      </w:r>
-      <w:proofErr w:type="spellStart"/>
-      <w:r>
-        <w:t>for</w:t>
-      </w:r>
-      <w:proofErr w:type="spellEnd"/>
-      <w:r>
-        <w:t xml:space="preserve"> </w:t>
-      </w:r>
-      <w:proofErr w:type="spellStart"/>
-      <w:r>
-        <w:t>MariaDB</w:t>
-      </w:r>
-      <w:proofErr w:type="spellEnd"/>
-      <w:r>
-        <w:t xml:space="preserve"> &amp; </w:t>
-      </w:r>
-      <w:proofErr w:type="spellStart"/>
-      <w:r>
-        <w:t>MySQL</w:t>
-      </w:r>
-      <w:proofErr w:type="spellEnd"/>
-      <w:r>
-        <w:t xml:space="preserve">.  Geraadpleegd op 22 februari, 2017, van </w:t>
+      <w:r>
+        <w:t xml:space="preserve">MariaDB Corporation Ab. (z.j.). High Availability for MariaDB &amp; MySQL.  Geraadpleegd op 22 februari, 2017, van </w:t>
       </w:r>
       <w:hyperlink r:id="rId10" w:history="1">
         <w:r>
@@ -8466,21 +8254,8 @@
       <w:pPr>
         <w:pStyle w:val="NoSpacing"/>
       </w:pPr>
-      <w:proofErr w:type="spellStart"/>
-      <w:r>
-        <w:t>MariaDB</w:t>
-      </w:r>
-      <w:proofErr w:type="spellEnd"/>
-      <w:r>
-        <w:t xml:space="preserve"> Corporation Ab. (z.j.). </w:t>
-      </w:r>
-      <w:proofErr w:type="spellStart"/>
-      <w:r>
-        <w:t>MariaDB</w:t>
-      </w:r>
-      <w:proofErr w:type="spellEnd"/>
-      <w:r>
-        <w:t xml:space="preserve">.  Geraadpleegd op 22 februari, 2017, van </w:t>
+      <w:r>
+        <w:t xml:space="preserve">MariaDB Corporation Ab. (z.j.). MariaDB.  Geraadpleegd op 22 februari, 2017, van </w:t>
       </w:r>
       <w:hyperlink r:id="rId11" w:history="1">
         <w:r>
@@ -8500,29 +8275,8 @@
       <w:pPr>
         <w:pStyle w:val="NoSpacing"/>
       </w:pPr>
-      <w:proofErr w:type="spellStart"/>
-      <w:r>
-        <w:t>MariaDB</w:t>
-      </w:r>
-      <w:proofErr w:type="spellEnd"/>
-      <w:r>
-        <w:t xml:space="preserve"> Corporation Ab. (z.j.). </w:t>
-      </w:r>
-      <w:proofErr w:type="spellStart"/>
-      <w:r>
-        <w:t>About</w:t>
-      </w:r>
-      <w:proofErr w:type="spellEnd"/>
-      <w:r>
-        <w:t xml:space="preserve"> </w:t>
-      </w:r>
-      <w:proofErr w:type="spellStart"/>
-      <w:r>
-        <w:t>MariaDB</w:t>
-      </w:r>
-      <w:proofErr w:type="spellEnd"/>
-      <w:r>
-        <w:t xml:space="preserve">.  Geraadpleegd op 22 februari, 2017, van </w:t>
+      <w:r>
+        <w:t xml:space="preserve">MariaDB Corporation Ab. (z.j.). About MariaDB.  Geraadpleegd op 22 februari, 2017, van </w:t>
       </w:r>
       <w:hyperlink r:id="rId12" w:history="1">
         <w:r>
@@ -8545,21 +8299,8 @@
       <w:pPr>
         <w:pStyle w:val="NoSpacing"/>
       </w:pPr>
-      <w:proofErr w:type="spellStart"/>
-      <w:r>
-        <w:t>MariaDB</w:t>
-      </w:r>
-      <w:proofErr w:type="spellEnd"/>
-      <w:r>
-        <w:t xml:space="preserve"> Corporation Ab. (z.j.). </w:t>
-      </w:r>
-      <w:proofErr w:type="spellStart"/>
-      <w:r>
-        <w:t>MariaDB</w:t>
-      </w:r>
-      <w:proofErr w:type="spellEnd"/>
-      <w:r>
-        <w:t xml:space="preserve"> Knowledge Base.  Geraadpleegd op 22 februari, 2017, van </w:t>
+      <w:r>
+        <w:t xml:space="preserve">MariaDB Corporation Ab. (z.j.). MariaDB Knowledge Base.  Geraadpleegd op 22 februari, 2017, van </w:t>
       </w:r>
       <w:hyperlink r:id="rId13" w:history="1">
         <w:r>
@@ -8579,37 +8320,8 @@
       <w:pPr>
         <w:pStyle w:val="NoSpacing"/>
       </w:pPr>
-      <w:proofErr w:type="spellStart"/>
-      <w:r>
-        <w:t>MariaDB</w:t>
-      </w:r>
-      <w:proofErr w:type="spellEnd"/>
-      <w:r>
-        <w:t xml:space="preserve"> Corporation Ab. (z.j.). </w:t>
-      </w:r>
-      <w:proofErr w:type="spellStart"/>
-      <w:r>
-        <w:t>MariaDB</w:t>
-      </w:r>
-      <w:proofErr w:type="spellEnd"/>
-      <w:r>
-        <w:t xml:space="preserve"> - Setting up </w:t>
-      </w:r>
-      <w:proofErr w:type="spellStart"/>
-      <w:r>
-        <w:t>MariaDB</w:t>
-      </w:r>
-      <w:proofErr w:type="spellEnd"/>
-      <w:r>
-        <w:t xml:space="preserve"> </w:t>
-      </w:r>
-      <w:proofErr w:type="spellStart"/>
-      <w:r>
-        <w:t>Repositories</w:t>
-      </w:r>
-      <w:proofErr w:type="spellEnd"/>
-      <w:r>
-        <w:t xml:space="preserve">.  Geraadpleegd op 22 februari, 2017, van </w:t>
+      <w:r>
+        <w:t xml:space="preserve">MariaDB Corporation Ab. (z.j.). MariaDB - Setting up MariaDB Repositories.  Geraadpleegd op 22 februari, 2017, van </w:t>
       </w:r>
       <w:hyperlink r:id="rId14" w:anchor="mirror=i3dnet" w:history="1">
         <w:r>
@@ -8630,55 +8342,7 @@
         <w:pStyle w:val="NoSpacing"/>
       </w:pPr>
       <w:r>
-        <w:t xml:space="preserve">Swanhart, J. (2015, 24 januari). </w:t>
-      </w:r>
-      <w:proofErr w:type="spellStart"/>
-      <w:r>
-        <w:t>What</w:t>
-      </w:r>
-      <w:proofErr w:type="spellEnd"/>
-      <w:r>
-        <w:t xml:space="preserve"> are </w:t>
-      </w:r>
-      <w:proofErr w:type="spellStart"/>
-      <w:r>
-        <w:t>the</w:t>
-      </w:r>
-      <w:proofErr w:type="spellEnd"/>
-      <w:r>
-        <w:t xml:space="preserve"> pros </w:t>
-      </w:r>
-      <w:proofErr w:type="spellStart"/>
-      <w:r>
-        <w:t>and</w:t>
-      </w:r>
-      <w:proofErr w:type="spellEnd"/>
-      <w:r>
-        <w:t xml:space="preserve"> </w:t>
-      </w:r>
-      <w:proofErr w:type="spellStart"/>
-      <w:r>
-        <w:t>cons</w:t>
-      </w:r>
-      <w:proofErr w:type="spellEnd"/>
-      <w:r>
-        <w:t xml:space="preserve"> of </w:t>
-      </w:r>
-      <w:proofErr w:type="spellStart"/>
-      <w:r>
-        <w:t>MariaDB</w:t>
-      </w:r>
-      <w:proofErr w:type="spellEnd"/>
-      <w:r>
-        <w:t xml:space="preserve"> versus </w:t>
-      </w:r>
-      <w:proofErr w:type="spellStart"/>
-      <w:r>
-        <w:t>MySQL</w:t>
-      </w:r>
-      <w:proofErr w:type="spellEnd"/>
-      <w:r>
-        <w:t xml:space="preserve"> database? Geraadpleegd op 22 februari, 2017, van </w:t>
+        <w:t xml:space="preserve">Swanhart, J. (2015, 24 januari). What are the pros and cons of MariaDB versus MySQL database? Geraadpleegd op 22 februari, 2017, van </w:t>
       </w:r>
       <w:hyperlink r:id="rId15" w:history="1">
         <w:r>
@@ -8703,68 +8367,23 @@
       <w:pPr>
         <w:pStyle w:val="Heading2"/>
       </w:pPr>
-      <w:bookmarkStart w:id="53" w:name="_Toc463377643"/>
-      <w:bookmarkStart w:id="54" w:name="_Toc475614909"/>
+      <w:bookmarkStart w:id="56" w:name="_Toc463377643"/>
+      <w:bookmarkStart w:id="57" w:name="_Toc476554241"/>
       <w:r>
         <w:rPr>
           <w:rStyle w:val="renderedqtext"/>
         </w:rPr>
         <w:t>Microsoft SQL server</w:t>
       </w:r>
-      <w:bookmarkEnd w:id="53"/>
-      <w:bookmarkEnd w:id="54"/>
-    </w:p>
-    <w:p>
-      <w:pPr>
-        <w:pStyle w:val="NoSpacing"/>
-      </w:pPr>
-      <w:proofErr w:type="spellStart"/>
-      <w:r>
-        <w:t>Karwin</w:t>
-      </w:r>
-      <w:proofErr w:type="spellEnd"/>
-      <w:r>
-        <w:t xml:space="preserve">, B. (2014, 26 september). </w:t>
-      </w:r>
-      <w:proofErr w:type="spellStart"/>
-      <w:r>
-        <w:t>What</w:t>
-      </w:r>
-      <w:proofErr w:type="spellEnd"/>
-      <w:r>
-        <w:t xml:space="preserve"> are </w:t>
-      </w:r>
-      <w:proofErr w:type="spellStart"/>
-      <w:r>
-        <w:t>the</w:t>
-      </w:r>
-      <w:proofErr w:type="spellEnd"/>
-      <w:r>
-        <w:t xml:space="preserve"> </w:t>
-      </w:r>
-      <w:proofErr w:type="spellStart"/>
-      <w:r>
-        <w:t>advantages</w:t>
-      </w:r>
-      <w:proofErr w:type="spellEnd"/>
-      <w:r>
-        <w:t xml:space="preserve"> or drawbacks in </w:t>
-      </w:r>
-      <w:proofErr w:type="spellStart"/>
-      <w:r>
-        <w:t>choosing</w:t>
-      </w:r>
-      <w:proofErr w:type="spellEnd"/>
-      <w:r>
-        <w:t xml:space="preserve"> Microsoft SQL server over </w:t>
-      </w:r>
-      <w:proofErr w:type="spellStart"/>
-      <w:r>
-        <w:t>MySQL</w:t>
-      </w:r>
-      <w:proofErr w:type="spellEnd"/>
-      <w:r>
-        <w:t xml:space="preserve">? [Blogreactie]. Geraadpleegd op 22 februari, 2017, van </w:t>
+      <w:bookmarkEnd w:id="56"/>
+      <w:bookmarkEnd w:id="57"/>
+    </w:p>
+    <w:p>
+      <w:pPr>
+        <w:pStyle w:val="NoSpacing"/>
+      </w:pPr>
+      <w:r>
+        <w:t xml:space="preserve">Karwin, B. (2014, 26 september). What are the advantages or drawbacks in choosing Microsoft SQL server over MySQL? [Blogreactie]. Geraadpleegd op 22 februari, 2017, van </w:t>
       </w:r>
       <w:hyperlink r:id="rId16" w:history="1">
         <w:r>
@@ -8785,15 +8404,7 @@
         <w:pStyle w:val="NoSpacing"/>
       </w:pPr>
       <w:r>
-        <w:t xml:space="preserve">Boone, K. (z.j.). Microsoft SQL Server </w:t>
-      </w:r>
-      <w:proofErr w:type="spellStart"/>
-      <w:r>
-        <w:t>Advantages</w:t>
-      </w:r>
-      <w:proofErr w:type="spellEnd"/>
-      <w:r>
-        <w:t xml:space="preserve"> [Blogreactie]. Geraadpleegd op 22 februari, 2017, van </w:t>
+        <w:t xml:space="preserve">Boone, K. (z.j.). Microsoft SQL Server Advantages [Blogreactie]. Geraadpleegd op 22 februari, 2017, van </w:t>
       </w:r>
       <w:hyperlink r:id="rId17" w:history="1">
         <w:r>
@@ -8813,29 +8424,8 @@
       <w:pPr>
         <w:pStyle w:val="NoSpacing"/>
       </w:pPr>
-      <w:proofErr w:type="spellStart"/>
-      <w:r>
-        <w:t>Moufarrege</w:t>
-      </w:r>
-      <w:proofErr w:type="spellEnd"/>
-      <w:r>
-        <w:t xml:space="preserve">, S. (z.j.). </w:t>
-      </w:r>
-      <w:proofErr w:type="spellStart"/>
-      <w:r>
-        <w:t>Advantages</w:t>
-      </w:r>
-      <w:proofErr w:type="spellEnd"/>
-      <w:r>
-        <w:t xml:space="preserve"> &amp; </w:t>
-      </w:r>
-      <w:proofErr w:type="spellStart"/>
-      <w:r>
-        <w:t>Disadvantages</w:t>
-      </w:r>
-      <w:proofErr w:type="spellEnd"/>
-      <w:r>
-        <w:t xml:space="preserve"> of Microsoft SQL [Blogpost]. Geraadpleegd op 22 februari, 2017, van </w:t>
+      <w:r>
+        <w:t xml:space="preserve">Moufarrege, S. (z.j.). Advantages &amp; Disadvantages of Microsoft SQL [Blogpost]. Geraadpleegd op 22 februari, 2017, van </w:t>
       </w:r>
       <w:hyperlink r:id="rId18" w:history="1">
         <w:r>
@@ -8860,41 +8450,23 @@
       <w:pPr>
         <w:pStyle w:val="Heading2"/>
       </w:pPr>
-      <w:bookmarkStart w:id="55" w:name="_Toc463377644"/>
-      <w:bookmarkStart w:id="56" w:name="_Toc475614910"/>
-      <w:proofErr w:type="spellStart"/>
+      <w:bookmarkStart w:id="58" w:name="_Toc463377644"/>
+      <w:bookmarkStart w:id="59" w:name="_Toc476554242"/>
       <w:r>
         <w:rPr>
           <w:rStyle w:val="renderedqtext"/>
         </w:rPr>
         <w:t>MySQL</w:t>
       </w:r>
-      <w:bookmarkEnd w:id="55"/>
-      <w:bookmarkEnd w:id="56"/>
-      <w:proofErr w:type="spellEnd"/>
-    </w:p>
-    <w:p>
-      <w:pPr>
-        <w:pStyle w:val="NoSpacing"/>
-      </w:pPr>
-      <w:r>
-        <w:t xml:space="preserve">Oracle Corporation. (z.j.). </w:t>
-      </w:r>
-      <w:proofErr w:type="spellStart"/>
-      <w:r>
-        <w:t>About</w:t>
-      </w:r>
-      <w:proofErr w:type="spellEnd"/>
-      <w:r>
-        <w:t xml:space="preserve"> </w:t>
-      </w:r>
-      <w:proofErr w:type="spellStart"/>
-      <w:r>
-        <w:t>MySQL</w:t>
-      </w:r>
-      <w:proofErr w:type="spellEnd"/>
-      <w:r>
-        <w:t xml:space="preserve">. Geraadpleegd op 22 februari, 2017, van </w:t>
+      <w:bookmarkEnd w:id="58"/>
+      <w:bookmarkEnd w:id="59"/>
+    </w:p>
+    <w:p>
+      <w:pPr>
+        <w:pStyle w:val="NoSpacing"/>
+      </w:pPr>
+      <w:r>
+        <w:t xml:space="preserve">Oracle Corporation. (z.j.). About MySQL. Geraadpleegd op 22 februari, 2017, van </w:t>
       </w:r>
       <w:hyperlink r:id="rId19" w:history="1">
         <w:r>
@@ -8917,37 +8489,8 @@
       <w:pPr>
         <w:pStyle w:val="NoSpacing"/>
       </w:pPr>
-      <w:proofErr w:type="spellStart"/>
-      <w:r>
-        <w:t>SmartFile</w:t>
-      </w:r>
-      <w:proofErr w:type="spellEnd"/>
-      <w:r>
-        <w:t xml:space="preserve">. (z.j.). The Pros </w:t>
-      </w:r>
-      <w:proofErr w:type="spellStart"/>
-      <w:r>
-        <w:t>and</w:t>
-      </w:r>
-      <w:proofErr w:type="spellEnd"/>
-      <w:r>
-        <w:t xml:space="preserve"> </w:t>
-      </w:r>
-      <w:proofErr w:type="spellStart"/>
-      <w:r>
-        <w:t>Cons</w:t>
-      </w:r>
-      <w:proofErr w:type="spellEnd"/>
-      <w:r>
-        <w:t xml:space="preserve"> of </w:t>
-      </w:r>
-      <w:proofErr w:type="spellStart"/>
-      <w:r>
-        <w:t>MySQL</w:t>
-      </w:r>
-      <w:proofErr w:type="spellEnd"/>
-      <w:r>
-        <w:t xml:space="preserve">. Geraadpleegd op 22 februari, 2017, van </w:t>
+      <w:r>
+        <w:t xml:space="preserve">SmartFile. (z.j.). The Pros and Cons of MySQL. Geraadpleegd op 22 februari, 2017, van </w:t>
       </w:r>
       <w:hyperlink r:id="rId20" w:history="1">
         <w:r>
@@ -8981,14 +8524,14 @@
       <w:pPr>
         <w:pStyle w:val="Heading2"/>
       </w:pPr>
-      <w:bookmarkStart w:id="57" w:name="_Toc463377645"/>
-      <w:bookmarkStart w:id="58" w:name="_Toc475614911"/>
+      <w:bookmarkStart w:id="60" w:name="_Toc463377645"/>
+      <w:bookmarkStart w:id="61" w:name="_Toc476554243"/>
       <w:r>
         <w:lastRenderedPageBreak/>
         <w:t>Microsoft Access</w:t>
       </w:r>
-      <w:bookmarkEnd w:id="57"/>
-      <w:bookmarkEnd w:id="58"/>
+      <w:bookmarkEnd w:id="60"/>
+      <w:bookmarkEnd w:id="61"/>
     </w:p>
     <w:p>
       <w:pPr>
@@ -9023,35 +8566,20 @@
       <w:pPr>
         <w:pStyle w:val="Heading2"/>
       </w:pPr>
-      <w:bookmarkStart w:id="59" w:name="_Toc463377646"/>
-      <w:bookmarkStart w:id="60" w:name="_Toc475614912"/>
-      <w:proofErr w:type="spellStart"/>
+      <w:bookmarkStart w:id="62" w:name="_Toc463377646"/>
+      <w:bookmarkStart w:id="63" w:name="_Toc476554244"/>
       <w:r>
         <w:t>MongoDB</w:t>
       </w:r>
-      <w:bookmarkEnd w:id="59"/>
-      <w:bookmarkEnd w:id="60"/>
-      <w:proofErr w:type="spellEnd"/>
-    </w:p>
-    <w:p>
-      <w:pPr>
-        <w:pStyle w:val="NoSpacing"/>
-      </w:pPr>
-      <w:proofErr w:type="spellStart"/>
-      <w:r>
-        <w:t>MongoDB</w:t>
-      </w:r>
-      <w:proofErr w:type="spellEnd"/>
-      <w:r>
-        <w:t xml:space="preserve">, Inc. (z.j.). </w:t>
-      </w:r>
-      <w:proofErr w:type="spellStart"/>
-      <w:r>
-        <w:t>MongoDB</w:t>
-      </w:r>
-      <w:proofErr w:type="spellEnd"/>
-      <w:r>
-        <w:t xml:space="preserve">. Geraadpleegd op 22 februari, 2017, van </w:t>
+      <w:bookmarkEnd w:id="62"/>
+      <w:bookmarkEnd w:id="63"/>
+    </w:p>
+    <w:p>
+      <w:pPr>
+        <w:pStyle w:val="NoSpacing"/>
+      </w:pPr>
+      <w:r>
+        <w:t xml:space="preserve">MongoDB, Inc. (z.j.). MongoDB. Geraadpleegd op 22 februari, 2017, van </w:t>
       </w:r>
       <w:hyperlink r:id="rId22" w:history="1">
         <w:r>
@@ -9071,21 +8599,8 @@
       <w:pPr>
         <w:pStyle w:val="NoSpacing"/>
       </w:pPr>
-      <w:proofErr w:type="spellStart"/>
-      <w:r>
-        <w:t>MongoDB</w:t>
-      </w:r>
-      <w:proofErr w:type="spellEnd"/>
-      <w:r>
-        <w:t xml:space="preserve">, Inc. (z.j.). </w:t>
-      </w:r>
-      <w:proofErr w:type="spellStart"/>
-      <w:r>
-        <w:t>MongoDB</w:t>
-      </w:r>
-      <w:proofErr w:type="spellEnd"/>
-      <w:r>
-        <w:t xml:space="preserve">. Geraadpleegd op 22 februari, 2017, van </w:t>
+      <w:r>
+        <w:t xml:space="preserve">MongoDB, Inc. (z.j.). MongoDB. Geraadpleegd op 22 februari, 2017, van </w:t>
       </w:r>
       <w:hyperlink r:id="rId23" w:anchor="community" w:history="1">
         <w:r>
@@ -9105,37 +8620,8 @@
       <w:pPr>
         <w:pStyle w:val="NoSpacing"/>
       </w:pPr>
-      <w:proofErr w:type="spellStart"/>
-      <w:r>
-        <w:t>TheDev</w:t>
-      </w:r>
-      <w:proofErr w:type="spellEnd"/>
-      <w:r>
-        <w:t xml:space="preserve">, A. (2011, 9 maart). Pros </w:t>
-      </w:r>
-      <w:proofErr w:type="spellStart"/>
-      <w:r>
-        <w:t>and</w:t>
-      </w:r>
-      <w:proofErr w:type="spellEnd"/>
-      <w:r>
-        <w:t xml:space="preserve"> </w:t>
-      </w:r>
-      <w:proofErr w:type="spellStart"/>
-      <w:r>
-        <w:t>cons</w:t>
-      </w:r>
-      <w:proofErr w:type="spellEnd"/>
-      <w:r>
-        <w:t xml:space="preserve"> of </w:t>
-      </w:r>
-      <w:proofErr w:type="spellStart"/>
-      <w:r>
-        <w:t>MongoDB</w:t>
-      </w:r>
-      <w:proofErr w:type="spellEnd"/>
-      <w:r>
-        <w:t xml:space="preserve">? [Blogreactie]. Geraadpleegd op 22 februari, 2017, van </w:t>
+      <w:r>
+        <w:t xml:space="preserve">TheDev, A. (2011, 9 maart). Pros and cons of MongoDB? [Blogreactie]. Geraadpleegd op 22 februari, 2017, van </w:t>
       </w:r>
       <w:hyperlink r:id="rId24" w:history="1">
         <w:r>
@@ -9160,13 +8646,13 @@
       <w:pPr>
         <w:pStyle w:val="Heading2"/>
       </w:pPr>
-      <w:bookmarkStart w:id="61" w:name="_Toc463377647"/>
-      <w:bookmarkStart w:id="62" w:name="_Toc475614913"/>
+      <w:bookmarkStart w:id="64" w:name="_Toc463377647"/>
+      <w:bookmarkStart w:id="65" w:name="_Toc476554245"/>
       <w:r>
         <w:t>Apache Cassandra</w:t>
       </w:r>
-      <w:bookmarkEnd w:id="61"/>
-      <w:bookmarkEnd w:id="62"/>
+      <w:bookmarkEnd w:id="64"/>
+      <w:bookmarkEnd w:id="65"/>
     </w:p>
     <w:p>
       <w:pPr>
@@ -9194,15 +8680,7 @@
         <w:pStyle w:val="NoSpacing"/>
       </w:pPr>
       <w:r>
-        <w:t xml:space="preserve">The Apache Software Foundation. (z.j.). </w:t>
-      </w:r>
-      <w:proofErr w:type="spellStart"/>
-      <w:r>
-        <w:t>Documentation</w:t>
-      </w:r>
-      <w:proofErr w:type="spellEnd"/>
-      <w:r>
-        <w:t xml:space="preserve">. Geraadpleegd op 22 februari, 2017, van </w:t>
+        <w:t xml:space="preserve">The Apache Software Foundation. (z.j.). Documentation. Geraadpleegd op 22 februari, 2017, van </w:t>
       </w:r>
       <w:hyperlink r:id="rId26" w:history="1">
         <w:r>
@@ -9243,69 +8721,8 @@
       <w:pPr>
         <w:pStyle w:val="NoSpacing"/>
       </w:pPr>
-      <w:proofErr w:type="spellStart"/>
-      <w:r>
-        <w:t>Bradberry</w:t>
-      </w:r>
-      <w:proofErr w:type="spellEnd"/>
-      <w:r>
-        <w:t xml:space="preserve">, R., &amp; </w:t>
-      </w:r>
-      <w:proofErr w:type="spellStart"/>
-      <w:r>
-        <w:t>SimpleReach</w:t>
-      </w:r>
-      <w:proofErr w:type="spellEnd"/>
-      <w:r>
-        <w:t xml:space="preserve">. (2015, 31 december). </w:t>
-      </w:r>
-      <w:proofErr w:type="spellStart"/>
-      <w:r>
-        <w:t>What</w:t>
-      </w:r>
-      <w:proofErr w:type="spellEnd"/>
-      <w:r>
-        <w:t xml:space="preserve"> are </w:t>
-      </w:r>
-      <w:proofErr w:type="spellStart"/>
-      <w:r>
-        <w:t>the</w:t>
-      </w:r>
-      <w:proofErr w:type="spellEnd"/>
-      <w:r>
-        <w:t xml:space="preserve"> pros </w:t>
-      </w:r>
-      <w:proofErr w:type="spellStart"/>
-      <w:r>
-        <w:t>and</w:t>
-      </w:r>
-      <w:proofErr w:type="spellEnd"/>
-      <w:r>
-        <w:t xml:space="preserve"> </w:t>
-      </w:r>
-      <w:proofErr w:type="spellStart"/>
-      <w:r>
-        <w:t>cons</w:t>
-      </w:r>
-      <w:proofErr w:type="spellEnd"/>
-      <w:r>
-        <w:t xml:space="preserve"> of </w:t>
-      </w:r>
-      <w:proofErr w:type="spellStart"/>
-      <w:r>
-        <w:t>using</w:t>
-      </w:r>
-      <w:proofErr w:type="spellEnd"/>
-      <w:r>
-        <w:t xml:space="preserve"> </w:t>
-      </w:r>
-      <w:proofErr w:type="spellStart"/>
-      <w:r>
-        <w:t>the</w:t>
-      </w:r>
-      <w:proofErr w:type="spellEnd"/>
-      <w:r>
-        <w:t xml:space="preserve"> Cassandra database? [Blogpost]. Geraadpleegd op 22 februari, 2017, van </w:t>
+      <w:r>
+        <w:t xml:space="preserve">Bradberry, R., &amp; SimpleReach. (2015, 31 december). What are the pros and cons of using the Cassandra database? [Blogpost]. Geraadpleegd op 22 februari, 2017, van </w:t>
       </w:r>
       <w:hyperlink r:id="rId28" w:history="1">
         <w:r>
@@ -9328,13 +8745,8 @@
       <w:pPr>
         <w:pStyle w:val="NoSpacing"/>
       </w:pPr>
-      <w:proofErr w:type="spellStart"/>
-      <w:r>
-        <w:t>Casares</w:t>
-      </w:r>
-      <w:proofErr w:type="spellEnd"/>
-      <w:r>
-        <w:t xml:space="preserve">, J. (2015, 5 november). Multi-datacenter Replication in Cassandra [Blogpost]. Geraadpleegd op 22 februari, 2017, van </w:t>
+      <w:r>
+        <w:t xml:space="preserve">Casares, J. (2015, 5 november). Multi-datacenter Replication in Cassandra [Blogpost]. Geraadpleegd op 22 februari, 2017, van </w:t>
       </w:r>
       <w:hyperlink r:id="rId29" w:history="1">
         <w:r>
@@ -9359,38 +8771,20 @@
       <w:pPr>
         <w:pStyle w:val="Heading2"/>
       </w:pPr>
-      <w:bookmarkStart w:id="63" w:name="_Toc463377648"/>
-      <w:bookmarkStart w:id="64" w:name="_Toc475614914"/>
-      <w:proofErr w:type="spellStart"/>
+      <w:bookmarkStart w:id="66" w:name="_Toc463377648"/>
+      <w:bookmarkStart w:id="67" w:name="_Toc476554246"/>
       <w:r>
         <w:t>PostgreSQL</w:t>
       </w:r>
-      <w:bookmarkEnd w:id="63"/>
-      <w:bookmarkEnd w:id="64"/>
-      <w:proofErr w:type="spellEnd"/>
-    </w:p>
-    <w:p>
-      <w:pPr>
-        <w:pStyle w:val="NoSpacing"/>
-      </w:pPr>
-      <w:r>
-        <w:t xml:space="preserve">The </w:t>
-      </w:r>
-      <w:proofErr w:type="spellStart"/>
-      <w:r>
-        <w:t>PostgreSQL</w:t>
-      </w:r>
-      <w:proofErr w:type="spellEnd"/>
-      <w:r>
-        <w:t xml:space="preserve"> Global Development Group. (z.j.). </w:t>
-      </w:r>
-      <w:proofErr w:type="spellStart"/>
-      <w:r>
-        <w:t>PostgreSQL</w:t>
-      </w:r>
-      <w:proofErr w:type="spellEnd"/>
-      <w:r>
-        <w:t xml:space="preserve">. Geraadpleegd op 22 februari, 2017, van </w:t>
+      <w:bookmarkEnd w:id="66"/>
+      <w:bookmarkEnd w:id="67"/>
+    </w:p>
+    <w:p>
+      <w:pPr>
+        <w:pStyle w:val="NoSpacing"/>
+      </w:pPr>
+      <w:r>
+        <w:t xml:space="preserve">The PostgreSQL Global Development Group. (z.j.). PostgreSQL. Geraadpleegd op 22 februari, 2017, van </w:t>
       </w:r>
       <w:hyperlink r:id="rId30" w:history="1">
         <w:r>
@@ -9411,23 +8805,7 @@
         <w:pStyle w:val="NoSpacing"/>
       </w:pPr>
       <w:r>
-        <w:t xml:space="preserve">The </w:t>
-      </w:r>
-      <w:proofErr w:type="spellStart"/>
-      <w:r>
-        <w:t>PostgreSQL</w:t>
-      </w:r>
-      <w:proofErr w:type="spellEnd"/>
-      <w:r>
-        <w:t xml:space="preserve"> Global Development Group. (z.j.). </w:t>
-      </w:r>
-      <w:proofErr w:type="spellStart"/>
-      <w:r>
-        <w:t>PostgreSQL</w:t>
-      </w:r>
-      <w:proofErr w:type="spellEnd"/>
-      <w:r>
-        <w:t xml:space="preserve">. Geraadpleegd op 22 februari, 2017, van </w:t>
+        <w:t xml:space="preserve">The PostgreSQL Global Development Group. (z.j.). PostgreSQL. Geraadpleegd op 22 februari, 2017, van </w:t>
       </w:r>
       <w:hyperlink r:id="rId31" w:history="1">
         <w:r>
@@ -9447,69 +8825,8 @@
       <w:pPr>
         <w:pStyle w:val="NoSpacing"/>
       </w:pPr>
-      <w:proofErr w:type="spellStart"/>
-      <w:r>
-        <w:t>Eder</w:t>
-      </w:r>
-      <w:proofErr w:type="spellEnd"/>
-      <w:r>
-        <w:t xml:space="preserve">, L.., &amp; Data </w:t>
-      </w:r>
-      <w:proofErr w:type="spellStart"/>
-      <w:r>
-        <w:t>Geekery</w:t>
-      </w:r>
-      <w:proofErr w:type="spellEnd"/>
-      <w:r>
-        <w:t xml:space="preserve">. (2014, 10 december). </w:t>
-      </w:r>
-      <w:proofErr w:type="spellStart"/>
-      <w:r>
-        <w:t>What</w:t>
-      </w:r>
-      <w:proofErr w:type="spellEnd"/>
-      <w:r>
-        <w:t xml:space="preserve"> are pros </w:t>
-      </w:r>
-      <w:proofErr w:type="spellStart"/>
-      <w:r>
-        <w:t>and</w:t>
-      </w:r>
-      <w:proofErr w:type="spellEnd"/>
-      <w:r>
-        <w:t xml:space="preserve"> </w:t>
-      </w:r>
-      <w:proofErr w:type="spellStart"/>
-      <w:r>
-        <w:t>cons</w:t>
-      </w:r>
-      <w:proofErr w:type="spellEnd"/>
-      <w:r>
-        <w:t xml:space="preserve"> of </w:t>
-      </w:r>
-      <w:proofErr w:type="spellStart"/>
-      <w:r>
-        <w:t>PostgreSQL</w:t>
-      </w:r>
-      <w:proofErr w:type="spellEnd"/>
-      <w:r>
-        <w:t xml:space="preserve"> </w:t>
-      </w:r>
-      <w:proofErr w:type="spellStart"/>
-      <w:r>
-        <w:t>and</w:t>
-      </w:r>
-      <w:proofErr w:type="spellEnd"/>
-      <w:r>
-        <w:t xml:space="preserve"> </w:t>
-      </w:r>
-      <w:proofErr w:type="spellStart"/>
-      <w:r>
-        <w:t>MySQL</w:t>
-      </w:r>
-      <w:proofErr w:type="spellEnd"/>
-      <w:r>
-        <w:t xml:space="preserve">? [Blogreactie]. Geraadpleegd op 22 februari, 2017, van </w:t>
+      <w:r>
+        <w:t xml:space="preserve">Eder, L.., &amp; Data Geekery. (2014, 10 december). What are pros and cons of PostgreSQL and MySQL? [Blogreactie]. Geraadpleegd op 22 februari, 2017, van </w:t>
       </w:r>
       <w:hyperlink r:id="rId32" w:history="1">
         <w:r>
@@ -9537,12 +8854,12 @@
       <w:pPr>
         <w:pStyle w:val="Heading1"/>
       </w:pPr>
-      <w:bookmarkStart w:id="65" w:name="_Toc475614915"/>
+      <w:bookmarkStart w:id="68" w:name="_Toc476554247"/>
       <w:r>
         <w:lastRenderedPageBreak/>
         <w:t>Revisies</w:t>
       </w:r>
-      <w:bookmarkEnd w:id="65"/>
+      <w:bookmarkEnd w:id="68"/>
     </w:p>
     <w:tbl>
       <w:tblPr>
@@ -9790,13 +9107,8 @@
               <w:pStyle w:val="Footer"/>
             </w:pPr>
             <w:r>
-              <w:t xml:space="preserve">Patrick van Batenburg, Steven </w:t>
-            </w:r>
-            <w:proofErr w:type="spellStart"/>
-            <w:r>
-              <w:t>Logghe</w:t>
-            </w:r>
-            <w:proofErr w:type="spellEnd"/>
+              <w:t>Patrick van Batenburg, Steven Logghe</w:t>
+            </w:r>
             <w:r>
               <w:tab/>
             </w:r>
@@ -9932,6 +9244,119 @@
 <file path=word/numbering.xml><?xml version="1.0" encoding="utf-8"?>
 <w:numbering xmlns:wpc="http://schemas.microsoft.com/office/word/2010/wordprocessingCanvas" xmlns:mc="http://schemas.openxmlformats.org/markup-compatibility/2006" xmlns:o="urn:schemas-microsoft-com:office:office" xmlns:r="http://schemas.openxmlformats.org/officeDocument/2006/relationships" xmlns:m="http://schemas.openxmlformats.org/officeDocument/2006/math" xmlns:v="urn:schemas-microsoft-com:vml" xmlns:wp14="http://schemas.microsoft.com/office/word/2010/wordprocessingDrawing" xmlns:wp="http://schemas.openxmlformats.org/drawingml/2006/wordprocessingDrawing" xmlns:w10="urn:schemas-microsoft-com:office:word" xmlns:w="http://schemas.openxmlformats.org/wordprocessingml/2006/main" xmlns:w14="http://schemas.microsoft.com/office/word/2010/wordml" xmlns:w15="http://schemas.microsoft.com/office/word/2012/wordml" xmlns:wpg="http://schemas.microsoft.com/office/word/2010/wordprocessingGroup" xmlns:wpi="http://schemas.microsoft.com/office/word/2010/wordprocessingInk" xmlns:wne="http://schemas.microsoft.com/office/word/2006/wordml" xmlns:wps="http://schemas.microsoft.com/office/word/2010/wordprocessingShape" mc:Ignorable="w14 w15 wp14">
   <w:abstractNum w:abstractNumId="0" w15:restartNumberingAfterBreak="0">
+    <w:nsid w:val="03DA5F18"/>
+    <w:multiLevelType w:val="hybridMultilevel"/>
+    <w:tmpl w:val="DEC00538"/>
+    <w:lvl w:ilvl="0" w:tplc="04130001">
+      <w:start w:val="1"/>
+      <w:numFmt w:val="bullet"/>
+      <w:lvlText w:val=""/>
+      <w:lvlJc w:val="left"/>
+      <w:pPr>
+        <w:ind w:left="3600" w:hanging="360"/>
+      </w:pPr>
+      <w:rPr>
+        <w:rFonts w:ascii="Symbol" w:hAnsi="Symbol" w:hint="default"/>
+      </w:rPr>
+    </w:lvl>
+    <w:lvl w:ilvl="1" w:tplc="04130003" w:tentative="1">
+      <w:start w:val="1"/>
+      <w:numFmt w:val="bullet"/>
+      <w:lvlText w:val="o"/>
+      <w:lvlJc w:val="left"/>
+      <w:pPr>
+        <w:ind w:left="4320" w:hanging="360"/>
+      </w:pPr>
+      <w:rPr>
+        <w:rFonts w:ascii="Courier New" w:hAnsi="Courier New" w:cs="Courier New" w:hint="default"/>
+      </w:rPr>
+    </w:lvl>
+    <w:lvl w:ilvl="2" w:tplc="04130005" w:tentative="1">
+      <w:start w:val="1"/>
+      <w:numFmt w:val="bullet"/>
+      <w:lvlText w:val=""/>
+      <w:lvlJc w:val="left"/>
+      <w:pPr>
+        <w:ind w:left="5040" w:hanging="360"/>
+      </w:pPr>
+      <w:rPr>
+        <w:rFonts w:ascii="Wingdings" w:hAnsi="Wingdings" w:hint="default"/>
+      </w:rPr>
+    </w:lvl>
+    <w:lvl w:ilvl="3" w:tplc="04130001" w:tentative="1">
+      <w:start w:val="1"/>
+      <w:numFmt w:val="bullet"/>
+      <w:lvlText w:val=""/>
+      <w:lvlJc w:val="left"/>
+      <w:pPr>
+        <w:ind w:left="5760" w:hanging="360"/>
+      </w:pPr>
+      <w:rPr>
+        <w:rFonts w:ascii="Symbol" w:hAnsi="Symbol" w:hint="default"/>
+      </w:rPr>
+    </w:lvl>
+    <w:lvl w:ilvl="4" w:tplc="04130003" w:tentative="1">
+      <w:start w:val="1"/>
+      <w:numFmt w:val="bullet"/>
+      <w:lvlText w:val="o"/>
+      <w:lvlJc w:val="left"/>
+      <w:pPr>
+        <w:ind w:left="6480" w:hanging="360"/>
+      </w:pPr>
+      <w:rPr>
+        <w:rFonts w:ascii="Courier New" w:hAnsi="Courier New" w:cs="Courier New" w:hint="default"/>
+      </w:rPr>
+    </w:lvl>
+    <w:lvl w:ilvl="5" w:tplc="04130005" w:tentative="1">
+      <w:start w:val="1"/>
+      <w:numFmt w:val="bullet"/>
+      <w:lvlText w:val=""/>
+      <w:lvlJc w:val="left"/>
+      <w:pPr>
+        <w:ind w:left="7200" w:hanging="360"/>
+      </w:pPr>
+      <w:rPr>
+        <w:rFonts w:ascii="Wingdings" w:hAnsi="Wingdings" w:hint="default"/>
+      </w:rPr>
+    </w:lvl>
+    <w:lvl w:ilvl="6" w:tplc="04130001" w:tentative="1">
+      <w:start w:val="1"/>
+      <w:numFmt w:val="bullet"/>
+      <w:lvlText w:val=""/>
+      <w:lvlJc w:val="left"/>
+      <w:pPr>
+        <w:ind w:left="7920" w:hanging="360"/>
+      </w:pPr>
+      <w:rPr>
+        <w:rFonts w:ascii="Symbol" w:hAnsi="Symbol" w:hint="default"/>
+      </w:rPr>
+    </w:lvl>
+    <w:lvl w:ilvl="7" w:tplc="04130003" w:tentative="1">
+      <w:start w:val="1"/>
+      <w:numFmt w:val="bullet"/>
+      <w:lvlText w:val="o"/>
+      <w:lvlJc w:val="left"/>
+      <w:pPr>
+        <w:ind w:left="8640" w:hanging="360"/>
+      </w:pPr>
+      <w:rPr>
+        <w:rFonts w:ascii="Courier New" w:hAnsi="Courier New" w:cs="Courier New" w:hint="default"/>
+      </w:rPr>
+    </w:lvl>
+    <w:lvl w:ilvl="8" w:tplc="04130005" w:tentative="1">
+      <w:start w:val="1"/>
+      <w:numFmt w:val="bullet"/>
+      <w:lvlText w:val=""/>
+      <w:lvlJc w:val="left"/>
+      <w:pPr>
+        <w:ind w:left="9360" w:hanging="360"/>
+      </w:pPr>
+      <w:rPr>
+        <w:rFonts w:ascii="Wingdings" w:hAnsi="Wingdings" w:hint="default"/>
+      </w:rPr>
+    </w:lvl>
+  </w:abstractNum>
+  <w:abstractNum w:abstractNumId="1" w15:restartNumberingAfterBreak="0">
     <w:nsid w:val="1F537081"/>
     <w:multiLevelType w:val="hybridMultilevel"/>
     <w:tmpl w:val="50568932"/>
@@ -10044,7 +9469,120 @@
       </w:rPr>
     </w:lvl>
   </w:abstractNum>
-  <w:abstractNum w:abstractNumId="1" w15:restartNumberingAfterBreak="0">
+  <w:abstractNum w:abstractNumId="2" w15:restartNumberingAfterBreak="0">
+    <w:nsid w:val="21305F35"/>
+    <w:multiLevelType w:val="hybridMultilevel"/>
+    <w:tmpl w:val="619C0938"/>
+    <w:lvl w:ilvl="0" w:tplc="04130001">
+      <w:start w:val="1"/>
+      <w:numFmt w:val="bullet"/>
+      <w:lvlText w:val=""/>
+      <w:lvlJc w:val="left"/>
+      <w:pPr>
+        <w:ind w:left="3600" w:hanging="360"/>
+      </w:pPr>
+      <w:rPr>
+        <w:rFonts w:ascii="Symbol" w:hAnsi="Symbol" w:hint="default"/>
+      </w:rPr>
+    </w:lvl>
+    <w:lvl w:ilvl="1" w:tplc="04130003" w:tentative="1">
+      <w:start w:val="1"/>
+      <w:numFmt w:val="bullet"/>
+      <w:lvlText w:val="o"/>
+      <w:lvlJc w:val="left"/>
+      <w:pPr>
+        <w:ind w:left="4320" w:hanging="360"/>
+      </w:pPr>
+      <w:rPr>
+        <w:rFonts w:ascii="Courier New" w:hAnsi="Courier New" w:cs="Courier New" w:hint="default"/>
+      </w:rPr>
+    </w:lvl>
+    <w:lvl w:ilvl="2" w:tplc="04130005" w:tentative="1">
+      <w:start w:val="1"/>
+      <w:numFmt w:val="bullet"/>
+      <w:lvlText w:val=""/>
+      <w:lvlJc w:val="left"/>
+      <w:pPr>
+        <w:ind w:left="5040" w:hanging="360"/>
+      </w:pPr>
+      <w:rPr>
+        <w:rFonts w:ascii="Wingdings" w:hAnsi="Wingdings" w:hint="default"/>
+      </w:rPr>
+    </w:lvl>
+    <w:lvl w:ilvl="3" w:tplc="04130001" w:tentative="1">
+      <w:start w:val="1"/>
+      <w:numFmt w:val="bullet"/>
+      <w:lvlText w:val=""/>
+      <w:lvlJc w:val="left"/>
+      <w:pPr>
+        <w:ind w:left="5760" w:hanging="360"/>
+      </w:pPr>
+      <w:rPr>
+        <w:rFonts w:ascii="Symbol" w:hAnsi="Symbol" w:hint="default"/>
+      </w:rPr>
+    </w:lvl>
+    <w:lvl w:ilvl="4" w:tplc="04130003" w:tentative="1">
+      <w:start w:val="1"/>
+      <w:numFmt w:val="bullet"/>
+      <w:lvlText w:val="o"/>
+      <w:lvlJc w:val="left"/>
+      <w:pPr>
+        <w:ind w:left="6480" w:hanging="360"/>
+      </w:pPr>
+      <w:rPr>
+        <w:rFonts w:ascii="Courier New" w:hAnsi="Courier New" w:cs="Courier New" w:hint="default"/>
+      </w:rPr>
+    </w:lvl>
+    <w:lvl w:ilvl="5" w:tplc="04130005" w:tentative="1">
+      <w:start w:val="1"/>
+      <w:numFmt w:val="bullet"/>
+      <w:lvlText w:val=""/>
+      <w:lvlJc w:val="left"/>
+      <w:pPr>
+        <w:ind w:left="7200" w:hanging="360"/>
+      </w:pPr>
+      <w:rPr>
+        <w:rFonts w:ascii="Wingdings" w:hAnsi="Wingdings" w:hint="default"/>
+      </w:rPr>
+    </w:lvl>
+    <w:lvl w:ilvl="6" w:tplc="04130001" w:tentative="1">
+      <w:start w:val="1"/>
+      <w:numFmt w:val="bullet"/>
+      <w:lvlText w:val=""/>
+      <w:lvlJc w:val="left"/>
+      <w:pPr>
+        <w:ind w:left="7920" w:hanging="360"/>
+      </w:pPr>
+      <w:rPr>
+        <w:rFonts w:ascii="Symbol" w:hAnsi="Symbol" w:hint="default"/>
+      </w:rPr>
+    </w:lvl>
+    <w:lvl w:ilvl="7" w:tplc="04130003" w:tentative="1">
+      <w:start w:val="1"/>
+      <w:numFmt w:val="bullet"/>
+      <w:lvlText w:val="o"/>
+      <w:lvlJc w:val="left"/>
+      <w:pPr>
+        <w:ind w:left="8640" w:hanging="360"/>
+      </w:pPr>
+      <w:rPr>
+        <w:rFonts w:ascii="Courier New" w:hAnsi="Courier New" w:cs="Courier New" w:hint="default"/>
+      </w:rPr>
+    </w:lvl>
+    <w:lvl w:ilvl="8" w:tplc="04130005" w:tentative="1">
+      <w:start w:val="1"/>
+      <w:numFmt w:val="bullet"/>
+      <w:lvlText w:val=""/>
+      <w:lvlJc w:val="left"/>
+      <w:pPr>
+        <w:ind w:left="9360" w:hanging="360"/>
+      </w:pPr>
+      <w:rPr>
+        <w:rFonts w:ascii="Wingdings" w:hAnsi="Wingdings" w:hint="default"/>
+      </w:rPr>
+    </w:lvl>
+  </w:abstractNum>
+  <w:abstractNum w:abstractNumId="3" w15:restartNumberingAfterBreak="0">
     <w:nsid w:val="2DD2106F"/>
     <w:multiLevelType w:val="hybridMultilevel"/>
     <w:tmpl w:val="6E40F630"/>
@@ -10157,7 +9695,7 @@
       </w:rPr>
     </w:lvl>
   </w:abstractNum>
-  <w:abstractNum w:abstractNumId="2" w15:restartNumberingAfterBreak="0">
+  <w:abstractNum w:abstractNumId="4" w15:restartNumberingAfterBreak="0">
     <w:nsid w:val="32AE0AD2"/>
     <w:multiLevelType w:val="hybridMultilevel"/>
     <w:tmpl w:val="961C4C30"/>
@@ -10270,7 +9808,7 @@
       </w:rPr>
     </w:lvl>
   </w:abstractNum>
-  <w:abstractNum w:abstractNumId="3" w15:restartNumberingAfterBreak="0">
+  <w:abstractNum w:abstractNumId="5" w15:restartNumberingAfterBreak="0">
     <w:nsid w:val="40BB0EFB"/>
     <w:multiLevelType w:val="hybridMultilevel"/>
     <w:tmpl w:val="0CCAE1AA"/>
@@ -10383,7 +9921,7 @@
       </w:rPr>
     </w:lvl>
   </w:abstractNum>
-  <w:abstractNum w:abstractNumId="4" w15:restartNumberingAfterBreak="0">
+  <w:abstractNum w:abstractNumId="6" w15:restartNumberingAfterBreak="0">
     <w:nsid w:val="439E3F8C"/>
     <w:multiLevelType w:val="hybridMultilevel"/>
     <w:tmpl w:val="3FEE21B4"/>
@@ -10496,7 +10034,120 @@
       </w:rPr>
     </w:lvl>
   </w:abstractNum>
-  <w:abstractNum w:abstractNumId="5" w15:restartNumberingAfterBreak="0">
+  <w:abstractNum w:abstractNumId="7" w15:restartNumberingAfterBreak="0">
+    <w:nsid w:val="51B3798F"/>
+    <w:multiLevelType w:val="hybridMultilevel"/>
+    <w:tmpl w:val="5538BEE4"/>
+    <w:lvl w:ilvl="0" w:tplc="04130001">
+      <w:start w:val="1"/>
+      <w:numFmt w:val="bullet"/>
+      <w:lvlText w:val=""/>
+      <w:lvlJc w:val="left"/>
+      <w:pPr>
+        <w:ind w:left="720" w:hanging="360"/>
+      </w:pPr>
+      <w:rPr>
+        <w:rFonts w:ascii="Symbol" w:hAnsi="Symbol" w:hint="default"/>
+      </w:rPr>
+    </w:lvl>
+    <w:lvl w:ilvl="1" w:tplc="04130003" w:tentative="1">
+      <w:start w:val="1"/>
+      <w:numFmt w:val="bullet"/>
+      <w:lvlText w:val="o"/>
+      <w:lvlJc w:val="left"/>
+      <w:pPr>
+        <w:ind w:left="1440" w:hanging="360"/>
+      </w:pPr>
+      <w:rPr>
+        <w:rFonts w:ascii="Courier New" w:hAnsi="Courier New" w:cs="Courier New" w:hint="default"/>
+      </w:rPr>
+    </w:lvl>
+    <w:lvl w:ilvl="2" w:tplc="04130005" w:tentative="1">
+      <w:start w:val="1"/>
+      <w:numFmt w:val="bullet"/>
+      <w:lvlText w:val=""/>
+      <w:lvlJc w:val="left"/>
+      <w:pPr>
+        <w:ind w:left="2160" w:hanging="360"/>
+      </w:pPr>
+      <w:rPr>
+        <w:rFonts w:ascii="Wingdings" w:hAnsi="Wingdings" w:hint="default"/>
+      </w:rPr>
+    </w:lvl>
+    <w:lvl w:ilvl="3" w:tplc="04130001" w:tentative="1">
+      <w:start w:val="1"/>
+      <w:numFmt w:val="bullet"/>
+      <w:lvlText w:val=""/>
+      <w:lvlJc w:val="left"/>
+      <w:pPr>
+        <w:ind w:left="2880" w:hanging="360"/>
+      </w:pPr>
+      <w:rPr>
+        <w:rFonts w:ascii="Symbol" w:hAnsi="Symbol" w:hint="default"/>
+      </w:rPr>
+    </w:lvl>
+    <w:lvl w:ilvl="4" w:tplc="04130003" w:tentative="1">
+      <w:start w:val="1"/>
+      <w:numFmt w:val="bullet"/>
+      <w:lvlText w:val="o"/>
+      <w:lvlJc w:val="left"/>
+      <w:pPr>
+        <w:ind w:left="3600" w:hanging="360"/>
+      </w:pPr>
+      <w:rPr>
+        <w:rFonts w:ascii="Courier New" w:hAnsi="Courier New" w:cs="Courier New" w:hint="default"/>
+      </w:rPr>
+    </w:lvl>
+    <w:lvl w:ilvl="5" w:tplc="04130005" w:tentative="1">
+      <w:start w:val="1"/>
+      <w:numFmt w:val="bullet"/>
+      <w:lvlText w:val=""/>
+      <w:lvlJc w:val="left"/>
+      <w:pPr>
+        <w:ind w:left="4320" w:hanging="360"/>
+      </w:pPr>
+      <w:rPr>
+        <w:rFonts w:ascii="Wingdings" w:hAnsi="Wingdings" w:hint="default"/>
+      </w:rPr>
+    </w:lvl>
+    <w:lvl w:ilvl="6" w:tplc="04130001" w:tentative="1">
+      <w:start w:val="1"/>
+      <w:numFmt w:val="bullet"/>
+      <w:lvlText w:val=""/>
+      <w:lvlJc w:val="left"/>
+      <w:pPr>
+        <w:ind w:left="5040" w:hanging="360"/>
+      </w:pPr>
+      <w:rPr>
+        <w:rFonts w:ascii="Symbol" w:hAnsi="Symbol" w:hint="default"/>
+      </w:rPr>
+    </w:lvl>
+    <w:lvl w:ilvl="7" w:tplc="04130003" w:tentative="1">
+      <w:start w:val="1"/>
+      <w:numFmt w:val="bullet"/>
+      <w:lvlText w:val="o"/>
+      <w:lvlJc w:val="left"/>
+      <w:pPr>
+        <w:ind w:left="5760" w:hanging="360"/>
+      </w:pPr>
+      <w:rPr>
+        <w:rFonts w:ascii="Courier New" w:hAnsi="Courier New" w:cs="Courier New" w:hint="default"/>
+      </w:rPr>
+    </w:lvl>
+    <w:lvl w:ilvl="8" w:tplc="04130005" w:tentative="1">
+      <w:start w:val="1"/>
+      <w:numFmt w:val="bullet"/>
+      <w:lvlText w:val=""/>
+      <w:lvlJc w:val="left"/>
+      <w:pPr>
+        <w:ind w:left="6480" w:hanging="360"/>
+      </w:pPr>
+      <w:rPr>
+        <w:rFonts w:ascii="Wingdings" w:hAnsi="Wingdings" w:hint="default"/>
+      </w:rPr>
+    </w:lvl>
+  </w:abstractNum>
+  <w:abstractNum w:abstractNumId="8" w15:restartNumberingAfterBreak="0">
     <w:nsid w:val="529E316A"/>
     <w:multiLevelType w:val="hybridMultilevel"/>
     <w:tmpl w:val="F12CD412"/>
@@ -10609,7 +10260,7 @@
       </w:rPr>
     </w:lvl>
   </w:abstractNum>
-  <w:abstractNum w:abstractNumId="6" w15:restartNumberingAfterBreak="0">
+  <w:abstractNum w:abstractNumId="9" w15:restartNumberingAfterBreak="0">
     <w:nsid w:val="733E5DB1"/>
     <w:multiLevelType w:val="hybridMultilevel"/>
     <w:tmpl w:val="0DA6EF64"/>
@@ -10722,26 +10373,151 @@
       </w:rPr>
     </w:lvl>
   </w:abstractNum>
+  <w:abstractNum w:abstractNumId="10" w15:restartNumberingAfterBreak="0">
+    <w:nsid w:val="750F1D2F"/>
+    <w:multiLevelType w:val="hybridMultilevel"/>
+    <w:tmpl w:val="AA180766"/>
+    <w:lvl w:ilvl="0" w:tplc="04130001">
+      <w:start w:val="1"/>
+      <w:numFmt w:val="bullet"/>
+      <w:lvlText w:val=""/>
+      <w:lvlJc w:val="left"/>
+      <w:pPr>
+        <w:ind w:left="720" w:hanging="360"/>
+      </w:pPr>
+      <w:rPr>
+        <w:rFonts w:ascii="Symbol" w:hAnsi="Symbol" w:hint="default"/>
+      </w:rPr>
+    </w:lvl>
+    <w:lvl w:ilvl="1" w:tplc="04130003" w:tentative="1">
+      <w:start w:val="1"/>
+      <w:numFmt w:val="bullet"/>
+      <w:lvlText w:val="o"/>
+      <w:lvlJc w:val="left"/>
+      <w:pPr>
+        <w:ind w:left="1440" w:hanging="360"/>
+      </w:pPr>
+      <w:rPr>
+        <w:rFonts w:ascii="Courier New" w:hAnsi="Courier New" w:cs="Courier New" w:hint="default"/>
+      </w:rPr>
+    </w:lvl>
+    <w:lvl w:ilvl="2" w:tplc="04130005" w:tentative="1">
+      <w:start w:val="1"/>
+      <w:numFmt w:val="bullet"/>
+      <w:lvlText w:val=""/>
+      <w:lvlJc w:val="left"/>
+      <w:pPr>
+        <w:ind w:left="2160" w:hanging="360"/>
+      </w:pPr>
+      <w:rPr>
+        <w:rFonts w:ascii="Wingdings" w:hAnsi="Wingdings" w:hint="default"/>
+      </w:rPr>
+    </w:lvl>
+    <w:lvl w:ilvl="3" w:tplc="04130001" w:tentative="1">
+      <w:start w:val="1"/>
+      <w:numFmt w:val="bullet"/>
+      <w:lvlText w:val=""/>
+      <w:lvlJc w:val="left"/>
+      <w:pPr>
+        <w:ind w:left="2880" w:hanging="360"/>
+      </w:pPr>
+      <w:rPr>
+        <w:rFonts w:ascii="Symbol" w:hAnsi="Symbol" w:hint="default"/>
+      </w:rPr>
+    </w:lvl>
+    <w:lvl w:ilvl="4" w:tplc="04130003" w:tentative="1">
+      <w:start w:val="1"/>
+      <w:numFmt w:val="bullet"/>
+      <w:lvlText w:val="o"/>
+      <w:lvlJc w:val="left"/>
+      <w:pPr>
+        <w:ind w:left="3600" w:hanging="360"/>
+      </w:pPr>
+      <w:rPr>
+        <w:rFonts w:ascii="Courier New" w:hAnsi="Courier New" w:cs="Courier New" w:hint="default"/>
+      </w:rPr>
+    </w:lvl>
+    <w:lvl w:ilvl="5" w:tplc="04130005" w:tentative="1">
+      <w:start w:val="1"/>
+      <w:numFmt w:val="bullet"/>
+      <w:lvlText w:val=""/>
+      <w:lvlJc w:val="left"/>
+      <w:pPr>
+        <w:ind w:left="4320" w:hanging="360"/>
+      </w:pPr>
+      <w:rPr>
+        <w:rFonts w:ascii="Wingdings" w:hAnsi="Wingdings" w:hint="default"/>
+      </w:rPr>
+    </w:lvl>
+    <w:lvl w:ilvl="6" w:tplc="04130001" w:tentative="1">
+      <w:start w:val="1"/>
+      <w:numFmt w:val="bullet"/>
+      <w:lvlText w:val=""/>
+      <w:lvlJc w:val="left"/>
+      <w:pPr>
+        <w:ind w:left="5040" w:hanging="360"/>
+      </w:pPr>
+      <w:rPr>
+        <w:rFonts w:ascii="Symbol" w:hAnsi="Symbol" w:hint="default"/>
+      </w:rPr>
+    </w:lvl>
+    <w:lvl w:ilvl="7" w:tplc="04130003" w:tentative="1">
+      <w:start w:val="1"/>
+      <w:numFmt w:val="bullet"/>
+      <w:lvlText w:val="o"/>
+      <w:lvlJc w:val="left"/>
+      <w:pPr>
+        <w:ind w:left="5760" w:hanging="360"/>
+      </w:pPr>
+      <w:rPr>
+        <w:rFonts w:ascii="Courier New" w:hAnsi="Courier New" w:cs="Courier New" w:hint="default"/>
+      </w:rPr>
+    </w:lvl>
+    <w:lvl w:ilvl="8" w:tplc="04130005" w:tentative="1">
+      <w:start w:val="1"/>
+      <w:numFmt w:val="bullet"/>
+      <w:lvlText w:val=""/>
+      <w:lvlJc w:val="left"/>
+      <w:pPr>
+        <w:ind w:left="6480" w:hanging="360"/>
+      </w:pPr>
+      <w:rPr>
+        <w:rFonts w:ascii="Wingdings" w:hAnsi="Wingdings" w:hint="default"/>
+      </w:rPr>
+    </w:lvl>
+  </w:abstractNum>
   <w:num w:numId="1">
+    <w:abstractNumId w:val="4"/>
+  </w:num>
+  <w:num w:numId="2">
+    <w:abstractNumId w:val="1"/>
+  </w:num>
+  <w:num w:numId="3">
+    <w:abstractNumId w:val="5"/>
+  </w:num>
+  <w:num w:numId="4">
+    <w:abstractNumId w:val="6"/>
+  </w:num>
+  <w:num w:numId="5">
+    <w:abstractNumId w:val="9"/>
+  </w:num>
+  <w:num w:numId="6">
+    <w:abstractNumId w:val="3"/>
+  </w:num>
+  <w:num w:numId="7">
+    <w:abstractNumId w:val="8"/>
+  </w:num>
+  <w:num w:numId="8">
+    <w:abstractNumId w:val="10"/>
+  </w:num>
+  <w:num w:numId="9">
     <w:abstractNumId w:val="2"/>
   </w:num>
-  <w:num w:numId="2">
+  <w:num w:numId="10">
     <w:abstractNumId w:val="0"/>
   </w:num>
-  <w:num w:numId="3">
-    <w:abstractNumId w:val="3"/>
-  </w:num>
-  <w:num w:numId="4">
-    <w:abstractNumId w:val="4"/>
-  </w:num>
-  <w:num w:numId="5">
-    <w:abstractNumId w:val="6"/>
-  </w:num>
-  <w:num w:numId="6">
-    <w:abstractNumId w:val="1"/>
-  </w:num>
-  <w:num w:numId="7">
-    <w:abstractNumId w:val="5"/>
+  <w:num w:numId="11">
+    <w:abstractNumId w:val="7"/>
   </w:num>
 </w:numbering>
 </file>
@@ -11167,7 +10943,6 @@
     <w:next w:val="Normal"/>
     <w:link w:val="Heading2Char"/>
     <w:uiPriority w:val="9"/>
-    <w:semiHidden/>
     <w:unhideWhenUsed/>
     <w:qFormat/>
     <w:rsid w:val="004D369F"/>
@@ -11190,7 +10965,6 @@
     <w:next w:val="Normal"/>
     <w:link w:val="Heading3Char"/>
     <w:uiPriority w:val="9"/>
-    <w:semiHidden/>
     <w:unhideWhenUsed/>
     <w:qFormat/>
     <w:rsid w:val="004D369F"/>
@@ -11292,7 +11066,6 @@
     <w:basedOn w:val="DefaultParagraphFont"/>
     <w:link w:val="Heading2"/>
     <w:uiPriority w:val="9"/>
-    <w:semiHidden/>
     <w:rsid w:val="004D369F"/>
     <w:rPr>
       <w:rFonts w:asciiTheme="majorHAnsi" w:eastAsiaTheme="majorEastAsia" w:hAnsiTheme="majorHAnsi" w:cstheme="majorBidi"/>
@@ -11306,7 +11079,6 @@
     <w:basedOn w:val="DefaultParagraphFont"/>
     <w:link w:val="Heading3"/>
     <w:uiPriority w:val="9"/>
-    <w:semiHidden/>
     <w:rsid w:val="004D369F"/>
     <w:rPr>
       <w:rFonts w:asciiTheme="majorHAnsi" w:eastAsiaTheme="majorEastAsia" w:hAnsiTheme="majorHAnsi" w:cstheme="majorBidi"/>
@@ -11793,7 +11565,7 @@
 </file>
 
 <file path=customXml/itemProps2.xml><?xml version="1.0" encoding="utf-8"?>
-<ds:datastoreItem xmlns:ds="http://schemas.openxmlformats.org/officeDocument/2006/customXml" ds:itemID="{BFC88588-98CE-4FCE-8A70-5A3D6EA2B613}">
+<ds:datastoreItem xmlns:ds="http://schemas.openxmlformats.org/officeDocument/2006/customXml" ds:itemID="{ED4B74F3-6D97-4592-9CCE-E7F49828BBC1}">
   <ds:schemaRefs>
     <ds:schemaRef ds:uri="http://schemas.openxmlformats.org/officeDocument/2006/bibliography"/>
   </ds:schemaRefs>

</xml_diff>

<commit_message>
veranderingen aan folder structuur en inlog pagina
</commit_message>
<xml_diff>
--- a/Documentatie/Fase 3/Database_Onderzoek.docx
+++ b/Documentatie/Fase 3/Database_Onderzoek.docx
@@ -6691,7 +6691,10 @@
         <w:pStyle w:val="NoSpacing"/>
       </w:pPr>
       <w:r>
-        <w:t>In dit document worden er verschillende databases onderzocht en vergeleken van bronnen. Hierbij worden de voor- en nadelen voor elke database besproken. Uiteindelijk wordt er geconcludeerd welke database de beste keuze zal zijn.</w:t>
+        <w:t>De organisatie beschikt over geen reeds gebruikte database die in deze applicatie nut kan dienen. Hierdoor wordt er i</w:t>
+      </w:r>
+      <w:r>
+        <w:t>n dit document verschillende databases onderzocht en vergeleken van bronnen. Hierbij worden de voor- en nadelen voor elke database besproken. Uiteindelijk wordt er geconcludeerd welke database de beste keuze zal zijn.</w:t>
       </w:r>
     </w:p>
     <w:p>
@@ -8167,10 +8170,22 @@
         <w:t xml:space="preserve">, omdat de </w:t>
       </w:r>
       <w:r>
-        <w:t>database makkelijk te gebruiken is. Verder zal het een kleine database zijn</w:t>
+        <w:t xml:space="preserve">database </w:t>
+      </w:r>
+      <w:r>
+        <w:t>lichtgewicht. Grote lokale</w:t>
       </w:r>
       <w:bookmarkStart w:id="51" w:name="_GoBack"/>
       <w:bookmarkEnd w:id="51"/>
+      <w:r>
+        <w:t xml:space="preserve"> databases kunnen voor problemen zorgen bij Windows Phone.</w:t>
+      </w:r>
+      <w:r>
+        <w:t xml:space="preserve"> Verder </w:t>
+      </w:r>
+      <w:r>
+        <w:t>is het ook makkelijk te gebruiken</w:t>
+      </w:r>
       <w:r>
         <w:t>.</w:t>
       </w:r>
@@ -11565,7 +11580,7 @@
 </file>
 
 <file path=customXml/itemProps2.xml><?xml version="1.0" encoding="utf-8"?>
-<ds:datastoreItem xmlns:ds="http://schemas.openxmlformats.org/officeDocument/2006/customXml" ds:itemID="{ED4B74F3-6D97-4592-9CCE-E7F49828BBC1}">
+<ds:datastoreItem xmlns:ds="http://schemas.openxmlformats.org/officeDocument/2006/customXml" ds:itemID="{7B48E684-818B-4057-955E-8B9F55B42999}">
   <ds:schemaRefs>
     <ds:schemaRef ds:uri="http://schemas.openxmlformats.org/officeDocument/2006/bibliography"/>
   </ds:schemaRefs>

</xml_diff>